<commit_message>
Update requirements to specify that data is read from file
</commit_message>
<xml_diff>
--- a/Docs/Lab01/RequirementsTasks_v2.0.docx
+++ b/Docs/Lab01/RequirementsTasks_v2.0.docx
@@ -1,6 +1,6 @@
 
 <file path=word/document.xml><?xml version="1.0" encoding="utf-8"?>
-<w:document xmlns:wpc="http://schemas.microsoft.com/office/word/2010/wordprocessingCanvas" xmlns:mc="http://schemas.openxmlformats.org/markup-compatibility/2006" xmlns:o="urn:schemas-microsoft-com:office:office" xmlns:r="http://schemas.openxmlformats.org/officeDocument/2006/relationships" xmlns:m="http://schemas.openxmlformats.org/officeDocument/2006/math" xmlns:v="urn:schemas-microsoft-com:vml" xmlns:wp14="http://schemas.microsoft.com/office/word/2010/wordprocessingDrawing" xmlns:wp="http://schemas.openxmlformats.org/drawingml/2006/wordprocessingDrawing" xmlns:w10="urn:schemas-microsoft-com:office:word" xmlns:w="http://schemas.openxmlformats.org/wordprocessingml/2006/main" xmlns:w14="http://schemas.microsoft.com/office/word/2010/wordml" xmlns:w15="http://schemas.microsoft.com/office/word/2012/wordml" xmlns:wpg="http://schemas.microsoft.com/office/word/2010/wordprocessingGroup" xmlns:wpi="http://schemas.microsoft.com/office/word/2010/wordprocessingInk" xmlns:wne="http://schemas.microsoft.com/office/word/2006/wordml" xmlns:wps="http://schemas.microsoft.com/office/word/2010/wordprocessingShape" mc:Ignorable="w14 w15 wp14">
+<w:document xmlns:wpc="http://schemas.microsoft.com/office/word/2010/wordprocessingCanvas" xmlns:cx="http://schemas.microsoft.com/office/drawing/2014/chartex" xmlns:cx1="http://schemas.microsoft.com/office/drawing/2015/9/8/chartex" xmlns:cx2="http://schemas.microsoft.com/office/drawing/2015/10/21/chartex" xmlns:cx3="http://schemas.microsoft.com/office/drawing/2016/5/9/chartex" xmlns:cx4="http://schemas.microsoft.com/office/drawing/2016/5/10/chartex" xmlns:cx5="http://schemas.microsoft.com/office/drawing/2016/5/11/chartex" xmlns:cx6="http://schemas.microsoft.com/office/drawing/2016/5/12/chartex" xmlns:cx7="http://schemas.microsoft.com/office/drawing/2016/5/13/chartex" xmlns:cx8="http://schemas.microsoft.com/office/drawing/2016/5/14/chartex" xmlns:mc="http://schemas.openxmlformats.org/markup-compatibility/2006" xmlns:aink="http://schemas.microsoft.com/office/drawing/2016/ink" xmlns:am3d="http://schemas.microsoft.com/office/drawing/2017/model3d" xmlns:o="urn:schemas-microsoft-com:office:office" xmlns:r="http://schemas.openxmlformats.org/officeDocument/2006/relationships" xmlns:m="http://schemas.openxmlformats.org/officeDocument/2006/math" xmlns:v="urn:schemas-microsoft-com:vml" xmlns:wp14="http://schemas.microsoft.com/office/word/2010/wordprocessingDrawing" xmlns:wp="http://schemas.openxmlformats.org/drawingml/2006/wordprocessingDrawing" xmlns:w10="urn:schemas-microsoft-com:office:word" xmlns:w="http://schemas.openxmlformats.org/wordprocessingml/2006/main" xmlns:w14="http://schemas.microsoft.com/office/word/2010/wordml" xmlns:w15="http://schemas.microsoft.com/office/word/2012/wordml" xmlns:w16cid="http://schemas.microsoft.com/office/word/2016/wordml/cid" xmlns:w16se="http://schemas.microsoft.com/office/word/2015/wordml/symex" xmlns:wpg="http://schemas.microsoft.com/office/word/2010/wordprocessingGroup" xmlns:wpi="http://schemas.microsoft.com/office/word/2010/wordprocessingInk" xmlns:wne="http://schemas.microsoft.com/office/word/2006/wordml" xmlns:wps="http://schemas.microsoft.com/office/word/2010/wordprocessingShape" mc:Ignorable="w14 w15 w16se w16cid wp14">
   <w:body>
     <w:p>
       <w:pPr>
@@ -64,23 +64,291 @@
           <w:rFonts w:cstheme="minorHAnsi"/>
         </w:rPr>
       </w:pPr>
-      <w:r>
-        <w:rPr>
-          <w:rFonts w:cstheme="minorHAnsi"/>
-        </w:rPr>
-        <w:t>Aplicatia Java gestioneaza task-urile unei persoane active (utilizatorul curent al aplicatiei) cu ajutorul unei interfete grafice JavaFX. Informatiile</w:t>
-      </w:r>
-      <w:r>
-        <w:rPr>
-          <w:rFonts w:cstheme="minorHAnsi"/>
-        </w:rPr>
-        <w:t xml:space="preserve"> despre un task (String: descriere, Date: data si ora de inceput, D</w:t>
-      </w:r>
-      <w:r>
-        <w:rPr>
-          <w:rFonts w:cstheme="minorHAnsi"/>
-        </w:rPr>
-        <w:t xml:space="preserve">ate: data si ora de sfarsit, </w:t>
+      <w:proofErr w:type="spellStart"/>
+      <w:r>
+        <w:rPr>
+          <w:rFonts w:cstheme="minorHAnsi"/>
+        </w:rPr>
+        <w:t>Aplicatia</w:t>
+      </w:r>
+      <w:proofErr w:type="spellEnd"/>
+      <w:r>
+        <w:rPr>
+          <w:rFonts w:cstheme="minorHAnsi"/>
+        </w:rPr>
+        <w:t xml:space="preserve"> Java </w:t>
+      </w:r>
+      <w:proofErr w:type="spellStart"/>
+      <w:r>
+        <w:rPr>
+          <w:rFonts w:cstheme="minorHAnsi"/>
+        </w:rPr>
+        <w:t>gestioneaza</w:t>
+      </w:r>
+      <w:proofErr w:type="spellEnd"/>
+      <w:r>
+        <w:rPr>
+          <w:rFonts w:cstheme="minorHAnsi"/>
+        </w:rPr>
+        <w:t xml:space="preserve"> task-urile </w:t>
+      </w:r>
+      <w:proofErr w:type="spellStart"/>
+      <w:r>
+        <w:rPr>
+          <w:rFonts w:cstheme="minorHAnsi"/>
+        </w:rPr>
+        <w:t>unei</w:t>
+      </w:r>
+      <w:proofErr w:type="spellEnd"/>
+      <w:r>
+        <w:rPr>
+          <w:rFonts w:cstheme="minorHAnsi"/>
+        </w:rPr>
+        <w:t xml:space="preserve"> </w:t>
+      </w:r>
+      <w:proofErr w:type="spellStart"/>
+      <w:r>
+        <w:rPr>
+          <w:rFonts w:cstheme="minorHAnsi"/>
+        </w:rPr>
+        <w:t>persoane</w:t>
+      </w:r>
+      <w:proofErr w:type="spellEnd"/>
+      <w:r>
+        <w:rPr>
+          <w:rFonts w:cstheme="minorHAnsi"/>
+        </w:rPr>
+        <w:t xml:space="preserve"> active (</w:t>
+      </w:r>
+      <w:proofErr w:type="spellStart"/>
+      <w:r>
+        <w:rPr>
+          <w:rFonts w:cstheme="minorHAnsi"/>
+        </w:rPr>
+        <w:t>utilizatorul</w:t>
+      </w:r>
+      <w:proofErr w:type="spellEnd"/>
+      <w:r>
+        <w:rPr>
+          <w:rFonts w:cstheme="minorHAnsi"/>
+        </w:rPr>
+        <w:t xml:space="preserve"> </w:t>
+      </w:r>
+      <w:proofErr w:type="spellStart"/>
+      <w:r>
+        <w:rPr>
+          <w:rFonts w:cstheme="minorHAnsi"/>
+        </w:rPr>
+        <w:t>curent</w:t>
+      </w:r>
+      <w:proofErr w:type="spellEnd"/>
+      <w:r>
+        <w:rPr>
+          <w:rFonts w:cstheme="minorHAnsi"/>
+        </w:rPr>
+        <w:t xml:space="preserve"> al </w:t>
+      </w:r>
+      <w:proofErr w:type="spellStart"/>
+      <w:r>
+        <w:rPr>
+          <w:rFonts w:cstheme="minorHAnsi"/>
+        </w:rPr>
+        <w:t>aplicatiei</w:t>
+      </w:r>
+      <w:proofErr w:type="spellEnd"/>
+      <w:r>
+        <w:rPr>
+          <w:rFonts w:cstheme="minorHAnsi"/>
+        </w:rPr>
+        <w:t xml:space="preserve">) cu </w:t>
+      </w:r>
+      <w:proofErr w:type="spellStart"/>
+      <w:r>
+        <w:rPr>
+          <w:rFonts w:cstheme="minorHAnsi"/>
+        </w:rPr>
+        <w:t>ajutorul</w:t>
+      </w:r>
+      <w:proofErr w:type="spellEnd"/>
+      <w:r>
+        <w:rPr>
+          <w:rFonts w:cstheme="minorHAnsi"/>
+        </w:rPr>
+        <w:t xml:space="preserve"> </w:t>
+      </w:r>
+      <w:proofErr w:type="spellStart"/>
+      <w:r>
+        <w:rPr>
+          <w:rFonts w:cstheme="minorHAnsi"/>
+        </w:rPr>
+        <w:t>unei</w:t>
+      </w:r>
+      <w:proofErr w:type="spellEnd"/>
+      <w:r>
+        <w:rPr>
+          <w:rFonts w:cstheme="minorHAnsi"/>
+        </w:rPr>
+        <w:t xml:space="preserve"> </w:t>
+      </w:r>
+      <w:proofErr w:type="spellStart"/>
+      <w:r>
+        <w:rPr>
+          <w:rFonts w:cstheme="minorHAnsi"/>
+        </w:rPr>
+        <w:t>interfete</w:t>
+      </w:r>
+      <w:proofErr w:type="spellEnd"/>
+      <w:r>
+        <w:rPr>
+          <w:rFonts w:cstheme="minorHAnsi"/>
+        </w:rPr>
+        <w:t xml:space="preserve"> </w:t>
+      </w:r>
+      <w:proofErr w:type="spellStart"/>
+      <w:r>
+        <w:rPr>
+          <w:rFonts w:cstheme="minorHAnsi"/>
+        </w:rPr>
+        <w:t>grafice</w:t>
+      </w:r>
+      <w:proofErr w:type="spellEnd"/>
+      <w:r>
+        <w:rPr>
+          <w:rFonts w:cstheme="minorHAnsi"/>
+        </w:rPr>
+        <w:t xml:space="preserve"> JavaFX. </w:t>
+      </w:r>
+      <w:proofErr w:type="spellStart"/>
+      <w:r>
+        <w:rPr>
+          <w:rFonts w:cstheme="minorHAnsi"/>
+        </w:rPr>
+        <w:t>Informatiile</w:t>
+      </w:r>
+      <w:proofErr w:type="spellEnd"/>
+      <w:r>
+        <w:rPr>
+          <w:rFonts w:cstheme="minorHAnsi"/>
+        </w:rPr>
+        <w:t xml:space="preserve"> </w:t>
+      </w:r>
+      <w:proofErr w:type="spellStart"/>
+      <w:r>
+        <w:rPr>
+          <w:rFonts w:cstheme="minorHAnsi"/>
+        </w:rPr>
+        <w:t>despre</w:t>
+      </w:r>
+      <w:proofErr w:type="spellEnd"/>
+      <w:r>
+        <w:rPr>
+          <w:rFonts w:cstheme="minorHAnsi"/>
+        </w:rPr>
+        <w:t xml:space="preserve"> un task (String: </w:t>
+      </w:r>
+      <w:proofErr w:type="spellStart"/>
+      <w:r>
+        <w:rPr>
+          <w:rFonts w:cstheme="minorHAnsi"/>
+        </w:rPr>
+        <w:t>descriere</w:t>
+      </w:r>
+      <w:proofErr w:type="spellEnd"/>
+      <w:r>
+        <w:rPr>
+          <w:rFonts w:cstheme="minorHAnsi"/>
+        </w:rPr>
+        <w:t xml:space="preserve">, Date: data </w:t>
+      </w:r>
+      <w:proofErr w:type="spellStart"/>
+      <w:r>
+        <w:rPr>
+          <w:rFonts w:cstheme="minorHAnsi"/>
+        </w:rPr>
+        <w:t>si</w:t>
+      </w:r>
+      <w:proofErr w:type="spellEnd"/>
+      <w:r>
+        <w:rPr>
+          <w:rFonts w:cstheme="minorHAnsi"/>
+        </w:rPr>
+        <w:t xml:space="preserve"> </w:t>
+      </w:r>
+      <w:proofErr w:type="spellStart"/>
+      <w:r>
+        <w:rPr>
+          <w:rFonts w:cstheme="minorHAnsi"/>
+        </w:rPr>
+        <w:t>ora</w:t>
+      </w:r>
+      <w:proofErr w:type="spellEnd"/>
+      <w:r>
+        <w:rPr>
+          <w:rFonts w:cstheme="minorHAnsi"/>
+        </w:rPr>
+        <w:t xml:space="preserve"> de </w:t>
+      </w:r>
+      <w:proofErr w:type="spellStart"/>
+      <w:r>
+        <w:rPr>
+          <w:rFonts w:cstheme="minorHAnsi"/>
+        </w:rPr>
+        <w:t>inceput</w:t>
+      </w:r>
+      <w:proofErr w:type="spellEnd"/>
+      <w:r>
+        <w:rPr>
+          <w:rFonts w:cstheme="minorHAnsi"/>
+        </w:rPr>
+        <w:t>, D</w:t>
+      </w:r>
+      <w:r>
+        <w:rPr>
+          <w:rFonts w:cstheme="minorHAnsi"/>
+        </w:rPr>
+        <w:t xml:space="preserve">ate: data </w:t>
+      </w:r>
+      <w:proofErr w:type="spellStart"/>
+      <w:r>
+        <w:rPr>
+          <w:rFonts w:cstheme="minorHAnsi"/>
+        </w:rPr>
+        <w:t>si</w:t>
+      </w:r>
+      <w:proofErr w:type="spellEnd"/>
+      <w:r>
+        <w:rPr>
+          <w:rFonts w:cstheme="minorHAnsi"/>
+        </w:rPr>
+        <w:t xml:space="preserve"> </w:t>
+      </w:r>
+      <w:proofErr w:type="spellStart"/>
+      <w:r>
+        <w:rPr>
+          <w:rFonts w:cstheme="minorHAnsi"/>
+        </w:rPr>
+        <w:t>ora</w:t>
+      </w:r>
+      <w:proofErr w:type="spellEnd"/>
+      <w:r>
+        <w:rPr>
+          <w:rFonts w:cstheme="minorHAnsi"/>
+        </w:rPr>
+        <w:t xml:space="preserve"> de </w:t>
+      </w:r>
+      <w:proofErr w:type="spellStart"/>
+      <w:r>
+        <w:rPr>
+          <w:rFonts w:cstheme="minorHAnsi"/>
+        </w:rPr>
+        <w:t>sfarsit</w:t>
+      </w:r>
+      <w:proofErr w:type="spellEnd"/>
+      <w:r>
+        <w:rPr>
+          <w:rFonts w:cstheme="minorHAnsi"/>
+        </w:rPr>
+        <w:t xml:space="preserve">, </w:t>
       </w:r>
       <w:r>
         <w:rPr>
@@ -92,13 +360,293 @@
         <w:rPr>
           <w:rFonts w:cstheme="minorHAnsi"/>
         </w:rPr>
-        <w:t>ate: intervalul de repetitie, B</w:t>
-      </w:r>
-      <w:r>
-        <w:rPr>
-          <w:rFonts w:cstheme="minorHAnsi"/>
-        </w:rPr>
-        <w:t>oolean: starea) sunt preluate dintr-un fisier binar sau text. Datele sunt stocate in fisier sub forma de text. La fiecare modificare a taskurilor, schimbarea persista la nivelul fisierului. Functionalitatile aplicatiei sunt:</w:t>
+        <w:t xml:space="preserve">ate: </w:t>
+      </w:r>
+      <w:proofErr w:type="spellStart"/>
+      <w:r>
+        <w:rPr>
+          <w:rFonts w:cstheme="minorHAnsi"/>
+        </w:rPr>
+        <w:t>intervalul</w:t>
+      </w:r>
+      <w:proofErr w:type="spellEnd"/>
+      <w:r>
+        <w:rPr>
+          <w:rFonts w:cstheme="minorHAnsi"/>
+        </w:rPr>
+        <w:t xml:space="preserve"> de </w:t>
+      </w:r>
+      <w:proofErr w:type="spellStart"/>
+      <w:r>
+        <w:rPr>
+          <w:rFonts w:cstheme="minorHAnsi"/>
+        </w:rPr>
+        <w:t>repetitie</w:t>
+      </w:r>
+      <w:proofErr w:type="spellEnd"/>
+      <w:r>
+        <w:rPr>
+          <w:rFonts w:cstheme="minorHAnsi"/>
+        </w:rPr>
+        <w:t>, B</w:t>
+      </w:r>
+      <w:r>
+        <w:rPr>
+          <w:rFonts w:cstheme="minorHAnsi"/>
+        </w:rPr>
+        <w:t xml:space="preserve">oolean: </w:t>
+      </w:r>
+      <w:proofErr w:type="spellStart"/>
+      <w:r>
+        <w:rPr>
+          <w:rFonts w:cstheme="minorHAnsi"/>
+        </w:rPr>
+        <w:t>starea</w:t>
+      </w:r>
+      <w:proofErr w:type="spellEnd"/>
+      <w:r>
+        <w:rPr>
+          <w:rFonts w:cstheme="minorHAnsi"/>
+        </w:rPr>
+        <w:t xml:space="preserve">) sunt </w:t>
+      </w:r>
+      <w:proofErr w:type="spellStart"/>
+      <w:r>
+        <w:rPr>
+          <w:rFonts w:cstheme="minorHAnsi"/>
+        </w:rPr>
+        <w:t>preluate</w:t>
+      </w:r>
+      <w:proofErr w:type="spellEnd"/>
+      <w:r>
+        <w:rPr>
+          <w:rFonts w:cstheme="minorHAnsi"/>
+        </w:rPr>
+        <w:t xml:space="preserve"> </w:t>
+      </w:r>
+      <w:proofErr w:type="spellStart"/>
+      <w:r>
+        <w:rPr>
+          <w:rFonts w:cstheme="minorHAnsi"/>
+        </w:rPr>
+        <w:t>dintr</w:t>
+      </w:r>
+      <w:proofErr w:type="spellEnd"/>
+      <w:r>
+        <w:rPr>
+          <w:rFonts w:cstheme="minorHAnsi"/>
+        </w:rPr>
+        <w:t xml:space="preserve">-un </w:t>
+      </w:r>
+      <w:proofErr w:type="spellStart"/>
+      <w:r>
+        <w:rPr>
+          <w:rFonts w:cstheme="minorHAnsi"/>
+        </w:rPr>
+        <w:t>fisier</w:t>
+      </w:r>
+      <w:proofErr w:type="spellEnd"/>
+      <w:r>
+        <w:rPr>
+          <w:rFonts w:cstheme="minorHAnsi"/>
+        </w:rPr>
+        <w:t xml:space="preserve"> </w:t>
+      </w:r>
+      <w:proofErr w:type="spellStart"/>
+      <w:r>
+        <w:rPr>
+          <w:rFonts w:cstheme="minorHAnsi"/>
+        </w:rPr>
+        <w:t>binar</w:t>
+      </w:r>
+      <w:proofErr w:type="spellEnd"/>
+      <w:r>
+        <w:rPr>
+          <w:rFonts w:cstheme="minorHAnsi"/>
+        </w:rPr>
+        <w:t xml:space="preserve"> </w:t>
+      </w:r>
+      <w:proofErr w:type="spellStart"/>
+      <w:r>
+        <w:rPr>
+          <w:rFonts w:cstheme="minorHAnsi"/>
+        </w:rPr>
+        <w:t>sau</w:t>
+      </w:r>
+      <w:proofErr w:type="spellEnd"/>
+      <w:r>
+        <w:rPr>
+          <w:rFonts w:cstheme="minorHAnsi"/>
+        </w:rPr>
+        <w:t xml:space="preserve"> text. </w:t>
+      </w:r>
+      <w:proofErr w:type="spellStart"/>
+      <w:r>
+        <w:rPr>
+          <w:rFonts w:cstheme="minorHAnsi"/>
+        </w:rPr>
+        <w:t>Datele</w:t>
+      </w:r>
+      <w:proofErr w:type="spellEnd"/>
+      <w:r>
+        <w:rPr>
+          <w:rFonts w:cstheme="minorHAnsi"/>
+        </w:rPr>
+        <w:t xml:space="preserve"> sunt </w:t>
+      </w:r>
+      <w:proofErr w:type="spellStart"/>
+      <w:r>
+        <w:rPr>
+          <w:rFonts w:cstheme="minorHAnsi"/>
+        </w:rPr>
+        <w:t>stocate</w:t>
+      </w:r>
+      <w:proofErr w:type="spellEnd"/>
+      <w:r>
+        <w:rPr>
+          <w:rFonts w:cstheme="minorHAnsi"/>
+        </w:rPr>
+        <w:t xml:space="preserve"> in </w:t>
+      </w:r>
+      <w:proofErr w:type="spellStart"/>
+      <w:r>
+        <w:rPr>
+          <w:rFonts w:cstheme="minorHAnsi"/>
+        </w:rPr>
+        <w:t>fisier</w:t>
+      </w:r>
+      <w:proofErr w:type="spellEnd"/>
+      <w:r>
+        <w:rPr>
+          <w:rFonts w:cstheme="minorHAnsi"/>
+        </w:rPr>
+        <w:t xml:space="preserve"> sub forma de text. La </w:t>
+      </w:r>
+      <w:proofErr w:type="spellStart"/>
+      <w:r>
+        <w:rPr>
+          <w:rFonts w:cstheme="minorHAnsi"/>
+        </w:rPr>
+        <w:t>fiecare</w:t>
+      </w:r>
+      <w:proofErr w:type="spellEnd"/>
+      <w:r>
+        <w:rPr>
+          <w:rFonts w:cstheme="minorHAnsi"/>
+        </w:rPr>
+        <w:t xml:space="preserve"> </w:t>
+      </w:r>
+      <w:proofErr w:type="spellStart"/>
+      <w:r>
+        <w:rPr>
+          <w:rFonts w:cstheme="minorHAnsi"/>
+        </w:rPr>
+        <w:t>modificare</w:t>
+      </w:r>
+      <w:proofErr w:type="spellEnd"/>
+      <w:r>
+        <w:rPr>
+          <w:rFonts w:cstheme="minorHAnsi"/>
+        </w:rPr>
+        <w:t xml:space="preserve"> a </w:t>
+      </w:r>
+      <w:proofErr w:type="spellStart"/>
+      <w:r>
+        <w:rPr>
+          <w:rFonts w:cstheme="minorHAnsi"/>
+        </w:rPr>
+        <w:t>taskurilor</w:t>
+      </w:r>
+      <w:proofErr w:type="spellEnd"/>
+      <w:r>
+        <w:rPr>
+          <w:rFonts w:cstheme="minorHAnsi"/>
+        </w:rPr>
+        <w:t xml:space="preserve">, </w:t>
+      </w:r>
+      <w:proofErr w:type="spellStart"/>
+      <w:r>
+        <w:rPr>
+          <w:rFonts w:cstheme="minorHAnsi"/>
+        </w:rPr>
+        <w:t>schimbarea</w:t>
+      </w:r>
+      <w:proofErr w:type="spellEnd"/>
+      <w:r>
+        <w:rPr>
+          <w:rFonts w:cstheme="minorHAnsi"/>
+        </w:rPr>
+        <w:t xml:space="preserve"> </w:t>
+      </w:r>
+      <w:proofErr w:type="spellStart"/>
+      <w:r>
+        <w:rPr>
+          <w:rFonts w:cstheme="minorHAnsi"/>
+        </w:rPr>
+        <w:t>persista</w:t>
+      </w:r>
+      <w:proofErr w:type="spellEnd"/>
+      <w:r>
+        <w:rPr>
+          <w:rFonts w:cstheme="minorHAnsi"/>
+        </w:rPr>
+        <w:t xml:space="preserve"> la </w:t>
+      </w:r>
+      <w:proofErr w:type="spellStart"/>
+      <w:r>
+        <w:rPr>
+          <w:rFonts w:cstheme="minorHAnsi"/>
+        </w:rPr>
+        <w:t>nivelul</w:t>
+      </w:r>
+      <w:proofErr w:type="spellEnd"/>
+      <w:r>
+        <w:rPr>
+          <w:rFonts w:cstheme="minorHAnsi"/>
+        </w:rPr>
+        <w:t xml:space="preserve"> </w:t>
+      </w:r>
+      <w:proofErr w:type="spellStart"/>
+      <w:r>
+        <w:rPr>
+          <w:rFonts w:cstheme="minorHAnsi"/>
+        </w:rPr>
+        <w:t>fisierului</w:t>
+      </w:r>
+      <w:proofErr w:type="spellEnd"/>
+      <w:r>
+        <w:rPr>
+          <w:rFonts w:cstheme="minorHAnsi"/>
+        </w:rPr>
+        <w:t xml:space="preserve">. </w:t>
+      </w:r>
+      <w:proofErr w:type="spellStart"/>
+      <w:r>
+        <w:rPr>
+          <w:rFonts w:cstheme="minorHAnsi"/>
+        </w:rPr>
+        <w:t>Functionalitatile</w:t>
+      </w:r>
+      <w:proofErr w:type="spellEnd"/>
+      <w:r>
+        <w:rPr>
+          <w:rFonts w:cstheme="minorHAnsi"/>
+        </w:rPr>
+        <w:t xml:space="preserve"> </w:t>
+      </w:r>
+      <w:proofErr w:type="spellStart"/>
+      <w:r>
+        <w:rPr>
+          <w:rFonts w:cstheme="minorHAnsi"/>
+        </w:rPr>
+        <w:t>aplicatiei</w:t>
+      </w:r>
+      <w:proofErr w:type="spellEnd"/>
+      <w:r>
+        <w:rPr>
+          <w:rFonts w:cstheme="minorHAnsi"/>
+        </w:rPr>
+        <w:t xml:space="preserve"> sunt:</w:t>
       </w:r>
     </w:p>
     <w:p>
@@ -142,7 +690,196 @@
         <w:rPr>
           <w:rFonts w:cstheme="minorHAnsi"/>
         </w:rPr>
-        <w:t xml:space="preserve"> Prin apasarea unui buton in fereastra principala, se va afisa o noua fereastra unde se va putea face a</w:t>
+        <w:t xml:space="preserve"> </w:t>
+      </w:r>
+      <w:proofErr w:type="spellStart"/>
+      <w:r>
+        <w:rPr>
+          <w:rFonts w:cstheme="minorHAnsi"/>
+        </w:rPr>
+        <w:t>Prin</w:t>
+      </w:r>
+      <w:proofErr w:type="spellEnd"/>
+      <w:r>
+        <w:rPr>
+          <w:rFonts w:cstheme="minorHAnsi"/>
+        </w:rPr>
+        <w:t xml:space="preserve"> </w:t>
+      </w:r>
+      <w:proofErr w:type="spellStart"/>
+      <w:r>
+        <w:rPr>
+          <w:rFonts w:cstheme="minorHAnsi"/>
+        </w:rPr>
+        <w:t>apasarea</w:t>
+      </w:r>
+      <w:proofErr w:type="spellEnd"/>
+      <w:r>
+        <w:rPr>
+          <w:rFonts w:cstheme="minorHAnsi"/>
+        </w:rPr>
+        <w:t xml:space="preserve"> </w:t>
+      </w:r>
+      <w:proofErr w:type="spellStart"/>
+      <w:r>
+        <w:rPr>
+          <w:rFonts w:cstheme="minorHAnsi"/>
+        </w:rPr>
+        <w:t>unui</w:t>
+      </w:r>
+      <w:proofErr w:type="spellEnd"/>
+      <w:r>
+        <w:rPr>
+          <w:rFonts w:cstheme="minorHAnsi"/>
+        </w:rPr>
+        <w:t xml:space="preserve"> </w:t>
+      </w:r>
+      <w:proofErr w:type="spellStart"/>
+      <w:r>
+        <w:rPr>
+          <w:rFonts w:cstheme="minorHAnsi"/>
+        </w:rPr>
+        <w:t>buton</w:t>
+      </w:r>
+      <w:proofErr w:type="spellEnd"/>
+      <w:r>
+        <w:rPr>
+          <w:rFonts w:cstheme="minorHAnsi"/>
+        </w:rPr>
+        <w:t xml:space="preserve"> in </w:t>
+      </w:r>
+      <w:proofErr w:type="spellStart"/>
+      <w:r>
+        <w:rPr>
+          <w:rFonts w:cstheme="minorHAnsi"/>
+        </w:rPr>
+        <w:t>fereastra</w:t>
+      </w:r>
+      <w:proofErr w:type="spellEnd"/>
+      <w:r>
+        <w:rPr>
+          <w:rFonts w:cstheme="minorHAnsi"/>
+        </w:rPr>
+        <w:t xml:space="preserve"> </w:t>
+      </w:r>
+      <w:proofErr w:type="spellStart"/>
+      <w:r>
+        <w:rPr>
+          <w:rFonts w:cstheme="minorHAnsi"/>
+        </w:rPr>
+        <w:t>principala</w:t>
+      </w:r>
+      <w:proofErr w:type="spellEnd"/>
+      <w:r>
+        <w:rPr>
+          <w:rFonts w:cstheme="minorHAnsi"/>
+        </w:rPr>
+        <w:t xml:space="preserve">, se </w:t>
+      </w:r>
+      <w:proofErr w:type="spellStart"/>
+      <w:r>
+        <w:rPr>
+          <w:rFonts w:cstheme="minorHAnsi"/>
+        </w:rPr>
+        <w:t>va</w:t>
+      </w:r>
+      <w:proofErr w:type="spellEnd"/>
+      <w:r>
+        <w:rPr>
+          <w:rFonts w:cstheme="minorHAnsi"/>
+        </w:rPr>
+        <w:t xml:space="preserve"> </w:t>
+      </w:r>
+      <w:proofErr w:type="spellStart"/>
+      <w:r>
+        <w:rPr>
+          <w:rFonts w:cstheme="minorHAnsi"/>
+        </w:rPr>
+        <w:t>afisa</w:t>
+      </w:r>
+      <w:proofErr w:type="spellEnd"/>
+      <w:r>
+        <w:rPr>
+          <w:rFonts w:cstheme="minorHAnsi"/>
+        </w:rPr>
+        <w:t xml:space="preserve"> o </w:t>
+      </w:r>
+      <w:proofErr w:type="spellStart"/>
+      <w:r>
+        <w:rPr>
+          <w:rFonts w:cstheme="minorHAnsi"/>
+        </w:rPr>
+        <w:t>noua</w:t>
+      </w:r>
+      <w:proofErr w:type="spellEnd"/>
+      <w:r>
+        <w:rPr>
+          <w:rFonts w:cstheme="minorHAnsi"/>
+        </w:rPr>
+        <w:t xml:space="preserve"> </w:t>
+      </w:r>
+      <w:proofErr w:type="spellStart"/>
+      <w:r>
+        <w:rPr>
+          <w:rFonts w:cstheme="minorHAnsi"/>
+        </w:rPr>
+        <w:t>fereastra</w:t>
+      </w:r>
+      <w:proofErr w:type="spellEnd"/>
+      <w:r>
+        <w:rPr>
+          <w:rFonts w:cstheme="minorHAnsi"/>
+        </w:rPr>
+        <w:t xml:space="preserve"> </w:t>
+      </w:r>
+      <w:proofErr w:type="spellStart"/>
+      <w:r>
+        <w:rPr>
+          <w:rFonts w:cstheme="minorHAnsi"/>
+        </w:rPr>
+        <w:t>unde</w:t>
+      </w:r>
+      <w:proofErr w:type="spellEnd"/>
+      <w:r>
+        <w:rPr>
+          <w:rFonts w:cstheme="minorHAnsi"/>
+        </w:rPr>
+        <w:t xml:space="preserve"> se </w:t>
+      </w:r>
+      <w:proofErr w:type="spellStart"/>
+      <w:r>
+        <w:rPr>
+          <w:rFonts w:cstheme="minorHAnsi"/>
+        </w:rPr>
+        <w:t>va</w:t>
+      </w:r>
+      <w:proofErr w:type="spellEnd"/>
+      <w:r>
+        <w:rPr>
+          <w:rFonts w:cstheme="minorHAnsi"/>
+        </w:rPr>
+        <w:t xml:space="preserve"> </w:t>
+      </w:r>
+      <w:proofErr w:type="spellStart"/>
+      <w:r>
+        <w:rPr>
+          <w:rFonts w:cstheme="minorHAnsi"/>
+        </w:rPr>
+        <w:t>putea</w:t>
+      </w:r>
+      <w:proofErr w:type="spellEnd"/>
+      <w:r>
+        <w:rPr>
+          <w:rFonts w:cstheme="minorHAnsi"/>
+        </w:rPr>
+        <w:t xml:space="preserve"> face </w:t>
+      </w:r>
+      <w:proofErr w:type="spellStart"/>
+      <w:r>
+        <w:rPr>
+          <w:rFonts w:cstheme="minorHAnsi"/>
+        </w:rPr>
+        <w:t>a</w:t>
       </w:r>
       <w:r>
         <w:rPr>
@@ -150,12 +887,14 @@
         </w:rPr>
         <w:t>daugarea</w:t>
       </w:r>
-      <w:r>
-        <w:rPr>
-          <w:rFonts w:cstheme="minorHAnsi"/>
-        </w:rPr>
-        <w:t xml:space="preserve"> </w:t>
-      </w:r>
+      <w:proofErr w:type="spellEnd"/>
+      <w:r>
+        <w:rPr>
+          <w:rFonts w:cstheme="minorHAnsi"/>
+        </w:rPr>
+        <w:t xml:space="preserve"> </w:t>
+      </w:r>
+      <w:proofErr w:type="spellStart"/>
       <w:r>
         <w:rPr>
           <w:rFonts w:cstheme="minorHAnsi"/>
@@ -168,17 +907,340 @@
         </w:rPr>
         <w:t>ui</w:t>
       </w:r>
-      <w:r>
-        <w:rPr>
-          <w:rFonts w:cstheme="minorHAnsi"/>
-        </w:rPr>
-        <w:t xml:space="preserve"> </w:t>
-      </w:r>
-      <w:r>
-        <w:rPr>
-          <w:rFonts w:cstheme="minorHAnsi"/>
-        </w:rPr>
-        <w:t>task nou cu detaliile: descrierea, data si ora de inceput, data si ora de sfarsit. Daca task-ul este repetitiv, atunci se indica intervalul de timp la care se va repeta, dat ca numar de ore si minute. Task-ul poate fi activ sau nu.</w:t>
+      <w:proofErr w:type="spellEnd"/>
+      <w:r>
+        <w:rPr>
+          <w:rFonts w:cstheme="minorHAnsi"/>
+        </w:rPr>
+        <w:t xml:space="preserve"> </w:t>
+      </w:r>
+      <w:r>
+        <w:rPr>
+          <w:rFonts w:cstheme="minorHAnsi"/>
+        </w:rPr>
+        <w:t xml:space="preserve">task </w:t>
+      </w:r>
+      <w:proofErr w:type="spellStart"/>
+      <w:r>
+        <w:rPr>
+          <w:rFonts w:cstheme="minorHAnsi"/>
+        </w:rPr>
+        <w:t>nou</w:t>
+      </w:r>
+      <w:proofErr w:type="spellEnd"/>
+      <w:r>
+        <w:rPr>
+          <w:rFonts w:cstheme="minorHAnsi"/>
+        </w:rPr>
+        <w:t xml:space="preserve"> cu </w:t>
+      </w:r>
+      <w:proofErr w:type="spellStart"/>
+      <w:r>
+        <w:rPr>
+          <w:rFonts w:cstheme="minorHAnsi"/>
+        </w:rPr>
+        <w:t>detaliile</w:t>
+      </w:r>
+      <w:proofErr w:type="spellEnd"/>
+      <w:r>
+        <w:rPr>
+          <w:rFonts w:cstheme="minorHAnsi"/>
+        </w:rPr>
+        <w:t xml:space="preserve">: </w:t>
+      </w:r>
+      <w:proofErr w:type="spellStart"/>
+      <w:r>
+        <w:rPr>
+          <w:rFonts w:cstheme="minorHAnsi"/>
+        </w:rPr>
+        <w:t>descrierea</w:t>
+      </w:r>
+      <w:proofErr w:type="spellEnd"/>
+      <w:r>
+        <w:rPr>
+          <w:rFonts w:cstheme="minorHAnsi"/>
+        </w:rPr>
+        <w:t xml:space="preserve">, data </w:t>
+      </w:r>
+      <w:proofErr w:type="spellStart"/>
+      <w:r>
+        <w:rPr>
+          <w:rFonts w:cstheme="minorHAnsi"/>
+        </w:rPr>
+        <w:t>si</w:t>
+      </w:r>
+      <w:proofErr w:type="spellEnd"/>
+      <w:r>
+        <w:rPr>
+          <w:rFonts w:cstheme="minorHAnsi"/>
+        </w:rPr>
+        <w:t xml:space="preserve"> </w:t>
+      </w:r>
+      <w:proofErr w:type="spellStart"/>
+      <w:r>
+        <w:rPr>
+          <w:rFonts w:cstheme="minorHAnsi"/>
+        </w:rPr>
+        <w:t>ora</w:t>
+      </w:r>
+      <w:proofErr w:type="spellEnd"/>
+      <w:r>
+        <w:rPr>
+          <w:rFonts w:cstheme="minorHAnsi"/>
+        </w:rPr>
+        <w:t xml:space="preserve"> de </w:t>
+      </w:r>
+      <w:proofErr w:type="spellStart"/>
+      <w:r>
+        <w:rPr>
+          <w:rFonts w:cstheme="minorHAnsi"/>
+        </w:rPr>
+        <w:t>inceput</w:t>
+      </w:r>
+      <w:proofErr w:type="spellEnd"/>
+      <w:r>
+        <w:rPr>
+          <w:rFonts w:cstheme="minorHAnsi"/>
+        </w:rPr>
+        <w:t xml:space="preserve">, data </w:t>
+      </w:r>
+      <w:proofErr w:type="spellStart"/>
+      <w:r>
+        <w:rPr>
+          <w:rFonts w:cstheme="minorHAnsi"/>
+        </w:rPr>
+        <w:t>si</w:t>
+      </w:r>
+      <w:proofErr w:type="spellEnd"/>
+      <w:r>
+        <w:rPr>
+          <w:rFonts w:cstheme="minorHAnsi"/>
+        </w:rPr>
+        <w:t xml:space="preserve"> </w:t>
+      </w:r>
+      <w:proofErr w:type="spellStart"/>
+      <w:r>
+        <w:rPr>
+          <w:rFonts w:cstheme="minorHAnsi"/>
+        </w:rPr>
+        <w:t>ora</w:t>
+      </w:r>
+      <w:proofErr w:type="spellEnd"/>
+      <w:r>
+        <w:rPr>
+          <w:rFonts w:cstheme="minorHAnsi"/>
+        </w:rPr>
+        <w:t xml:space="preserve"> de </w:t>
+      </w:r>
+      <w:proofErr w:type="spellStart"/>
+      <w:r>
+        <w:rPr>
+          <w:rFonts w:cstheme="minorHAnsi"/>
+        </w:rPr>
+        <w:t>sfarsit</w:t>
+      </w:r>
+      <w:proofErr w:type="spellEnd"/>
+      <w:r>
+        <w:rPr>
+          <w:rFonts w:cstheme="minorHAnsi"/>
+        </w:rPr>
+        <w:t xml:space="preserve">. Daca task-ul </w:t>
+      </w:r>
+      <w:proofErr w:type="spellStart"/>
+      <w:r>
+        <w:rPr>
+          <w:rFonts w:cstheme="minorHAnsi"/>
+        </w:rPr>
+        <w:t>este</w:t>
+      </w:r>
+      <w:proofErr w:type="spellEnd"/>
+      <w:r>
+        <w:rPr>
+          <w:rFonts w:cstheme="minorHAnsi"/>
+        </w:rPr>
+        <w:t xml:space="preserve"> </w:t>
+      </w:r>
+      <w:proofErr w:type="spellStart"/>
+      <w:r>
+        <w:rPr>
+          <w:rFonts w:cstheme="minorHAnsi"/>
+        </w:rPr>
+        <w:t>repetitiv</w:t>
+      </w:r>
+      <w:proofErr w:type="spellEnd"/>
+      <w:r>
+        <w:rPr>
+          <w:rFonts w:cstheme="minorHAnsi"/>
+        </w:rPr>
+        <w:t xml:space="preserve">, </w:t>
+      </w:r>
+      <w:proofErr w:type="spellStart"/>
+      <w:r>
+        <w:rPr>
+          <w:rFonts w:cstheme="minorHAnsi"/>
+        </w:rPr>
+        <w:t>atunci</w:t>
+      </w:r>
+      <w:proofErr w:type="spellEnd"/>
+      <w:r>
+        <w:rPr>
+          <w:rFonts w:cstheme="minorHAnsi"/>
+        </w:rPr>
+        <w:t xml:space="preserve"> se </w:t>
+      </w:r>
+      <w:proofErr w:type="spellStart"/>
+      <w:r>
+        <w:rPr>
+          <w:rFonts w:cstheme="minorHAnsi"/>
+        </w:rPr>
+        <w:t>indica</w:t>
+      </w:r>
+      <w:proofErr w:type="spellEnd"/>
+      <w:r>
+        <w:rPr>
+          <w:rFonts w:cstheme="minorHAnsi"/>
+        </w:rPr>
+        <w:t xml:space="preserve"> </w:t>
+      </w:r>
+      <w:proofErr w:type="spellStart"/>
+      <w:r>
+        <w:rPr>
+          <w:rFonts w:cstheme="minorHAnsi"/>
+        </w:rPr>
+        <w:t>intervalul</w:t>
+      </w:r>
+      <w:proofErr w:type="spellEnd"/>
+      <w:r>
+        <w:rPr>
+          <w:rFonts w:cstheme="minorHAnsi"/>
+        </w:rPr>
+        <w:t xml:space="preserve"> de </w:t>
+      </w:r>
+      <w:proofErr w:type="spellStart"/>
+      <w:r>
+        <w:rPr>
+          <w:rFonts w:cstheme="minorHAnsi"/>
+        </w:rPr>
+        <w:t>timp</w:t>
+      </w:r>
+      <w:proofErr w:type="spellEnd"/>
+      <w:r>
+        <w:rPr>
+          <w:rFonts w:cstheme="minorHAnsi"/>
+        </w:rPr>
+        <w:t xml:space="preserve"> la care se </w:t>
+      </w:r>
+      <w:proofErr w:type="spellStart"/>
+      <w:r>
+        <w:rPr>
+          <w:rFonts w:cstheme="minorHAnsi"/>
+        </w:rPr>
+        <w:t>va</w:t>
+      </w:r>
+      <w:proofErr w:type="spellEnd"/>
+      <w:r>
+        <w:rPr>
+          <w:rFonts w:cstheme="minorHAnsi"/>
+        </w:rPr>
+        <w:t xml:space="preserve"> </w:t>
+      </w:r>
+      <w:proofErr w:type="spellStart"/>
+      <w:r>
+        <w:rPr>
+          <w:rFonts w:cstheme="minorHAnsi"/>
+        </w:rPr>
+        <w:t>repeta</w:t>
+      </w:r>
+      <w:proofErr w:type="spellEnd"/>
+      <w:r>
+        <w:rPr>
+          <w:rFonts w:cstheme="minorHAnsi"/>
+        </w:rPr>
+        <w:t xml:space="preserve">, </w:t>
+      </w:r>
+      <w:proofErr w:type="spellStart"/>
+      <w:r>
+        <w:rPr>
+          <w:rFonts w:cstheme="minorHAnsi"/>
+        </w:rPr>
+        <w:t>dat</w:t>
+      </w:r>
+      <w:proofErr w:type="spellEnd"/>
+      <w:r>
+        <w:rPr>
+          <w:rFonts w:cstheme="minorHAnsi"/>
+        </w:rPr>
+        <w:t xml:space="preserve"> ca </w:t>
+      </w:r>
+      <w:proofErr w:type="spellStart"/>
+      <w:r>
+        <w:rPr>
+          <w:rFonts w:cstheme="minorHAnsi"/>
+        </w:rPr>
+        <w:t>numar</w:t>
+      </w:r>
+      <w:proofErr w:type="spellEnd"/>
+      <w:r>
+        <w:rPr>
+          <w:rFonts w:cstheme="minorHAnsi"/>
+        </w:rPr>
+        <w:t xml:space="preserve"> de ore </w:t>
+      </w:r>
+      <w:proofErr w:type="spellStart"/>
+      <w:r>
+        <w:rPr>
+          <w:rFonts w:cstheme="minorHAnsi"/>
+        </w:rPr>
+        <w:t>si</w:t>
+      </w:r>
+      <w:proofErr w:type="spellEnd"/>
+      <w:r>
+        <w:rPr>
+          <w:rFonts w:cstheme="minorHAnsi"/>
+        </w:rPr>
+        <w:t xml:space="preserve"> minute. Task-ul </w:t>
+      </w:r>
+      <w:proofErr w:type="spellStart"/>
+      <w:r>
+        <w:rPr>
+          <w:rFonts w:cstheme="minorHAnsi"/>
+        </w:rPr>
+        <w:t>poate</w:t>
+      </w:r>
+      <w:proofErr w:type="spellEnd"/>
+      <w:r>
+        <w:rPr>
+          <w:rFonts w:cstheme="minorHAnsi"/>
+        </w:rPr>
+        <w:t xml:space="preserve"> fi </w:t>
+      </w:r>
+      <w:proofErr w:type="spellStart"/>
+      <w:r>
+        <w:rPr>
+          <w:rFonts w:cstheme="minorHAnsi"/>
+        </w:rPr>
+        <w:t>activ</w:t>
+      </w:r>
+      <w:proofErr w:type="spellEnd"/>
+      <w:r>
+        <w:rPr>
+          <w:rFonts w:cstheme="minorHAnsi"/>
+        </w:rPr>
+        <w:t xml:space="preserve"> </w:t>
+      </w:r>
+      <w:proofErr w:type="spellStart"/>
+      <w:r>
+        <w:rPr>
+          <w:rFonts w:cstheme="minorHAnsi"/>
+        </w:rPr>
+        <w:t>sau</w:t>
+      </w:r>
+      <w:proofErr w:type="spellEnd"/>
+      <w:r>
+        <w:rPr>
+          <w:rFonts w:cstheme="minorHAnsi"/>
+        </w:rPr>
+        <w:t xml:space="preserve"> nu.</w:t>
       </w:r>
     </w:p>
     <w:p>
@@ -232,7 +1294,501 @@
         <w:rPr>
           <w:rFonts w:cstheme="minorHAnsi"/>
         </w:rPr>
-        <w:t xml:space="preserve">In fereastra principala, se va putea face afisarea task-rilor planificate intr-o anumita perioada de timp, introducand data si ora de inceput si data si ora de sfarsit in fieldurile corespunzatoare filtrarii. Taskurile filtrate vor aparea intr-un tabel in fereastra principala. </w:t>
+        <w:t xml:space="preserve">In </w:t>
+      </w:r>
+      <w:proofErr w:type="spellStart"/>
+      <w:r>
+        <w:rPr>
+          <w:rFonts w:cstheme="minorHAnsi"/>
+        </w:rPr>
+        <w:t>fereastra</w:t>
+      </w:r>
+      <w:proofErr w:type="spellEnd"/>
+      <w:r>
+        <w:rPr>
+          <w:rFonts w:cstheme="minorHAnsi"/>
+        </w:rPr>
+        <w:t xml:space="preserve"> </w:t>
+      </w:r>
+      <w:proofErr w:type="spellStart"/>
+      <w:r>
+        <w:rPr>
+          <w:rFonts w:cstheme="minorHAnsi"/>
+        </w:rPr>
+        <w:t>principala</w:t>
+      </w:r>
+      <w:proofErr w:type="spellEnd"/>
+      <w:r>
+        <w:rPr>
+          <w:rFonts w:cstheme="minorHAnsi"/>
+        </w:rPr>
+        <w:t xml:space="preserve">, se </w:t>
+      </w:r>
+      <w:proofErr w:type="spellStart"/>
+      <w:r>
+        <w:rPr>
+          <w:rFonts w:cstheme="minorHAnsi"/>
+        </w:rPr>
+        <w:t>va</w:t>
+      </w:r>
+      <w:proofErr w:type="spellEnd"/>
+      <w:r>
+        <w:rPr>
+          <w:rFonts w:cstheme="minorHAnsi"/>
+        </w:rPr>
+        <w:t xml:space="preserve"> </w:t>
+      </w:r>
+      <w:proofErr w:type="spellStart"/>
+      <w:r>
+        <w:rPr>
+          <w:rFonts w:cstheme="minorHAnsi"/>
+        </w:rPr>
+        <w:t>putea</w:t>
+      </w:r>
+      <w:proofErr w:type="spellEnd"/>
+      <w:r>
+        <w:rPr>
+          <w:rFonts w:cstheme="minorHAnsi"/>
+        </w:rPr>
+        <w:t xml:space="preserve"> face </w:t>
+      </w:r>
+      <w:proofErr w:type="spellStart"/>
+      <w:r>
+        <w:rPr>
+          <w:rFonts w:cstheme="minorHAnsi"/>
+        </w:rPr>
+        <w:t>afisarea</w:t>
+      </w:r>
+      <w:proofErr w:type="spellEnd"/>
+      <w:r>
+        <w:rPr>
+          <w:rFonts w:cstheme="minorHAnsi"/>
+        </w:rPr>
+        <w:t xml:space="preserve"> task-</w:t>
+      </w:r>
+      <w:proofErr w:type="spellStart"/>
+      <w:r>
+        <w:rPr>
+          <w:rFonts w:cstheme="minorHAnsi"/>
+        </w:rPr>
+        <w:t>rilor</w:t>
+      </w:r>
+      <w:proofErr w:type="spellEnd"/>
+      <w:r>
+        <w:rPr>
+          <w:rFonts w:cstheme="minorHAnsi"/>
+        </w:rPr>
+        <w:t xml:space="preserve"> </w:t>
+      </w:r>
+      <w:proofErr w:type="spellStart"/>
+      <w:r>
+        <w:rPr>
+          <w:rFonts w:cstheme="minorHAnsi"/>
+        </w:rPr>
+        <w:t>planificate</w:t>
+      </w:r>
+      <w:proofErr w:type="spellEnd"/>
+      <w:r>
+        <w:rPr>
+          <w:rFonts w:cstheme="minorHAnsi"/>
+        </w:rPr>
+        <w:t xml:space="preserve"> </w:t>
+      </w:r>
+      <w:proofErr w:type="spellStart"/>
+      <w:r>
+        <w:rPr>
+          <w:rFonts w:cstheme="minorHAnsi"/>
+        </w:rPr>
+        <w:t>intr</w:t>
+      </w:r>
+      <w:proofErr w:type="spellEnd"/>
+      <w:r>
+        <w:rPr>
+          <w:rFonts w:cstheme="minorHAnsi"/>
+        </w:rPr>
+        <w:t xml:space="preserve">-o </w:t>
+      </w:r>
+      <w:proofErr w:type="spellStart"/>
+      <w:r>
+        <w:rPr>
+          <w:rFonts w:cstheme="minorHAnsi"/>
+        </w:rPr>
+        <w:t>anumita</w:t>
+      </w:r>
+      <w:proofErr w:type="spellEnd"/>
+      <w:r>
+        <w:rPr>
+          <w:rFonts w:cstheme="minorHAnsi"/>
+        </w:rPr>
+        <w:t xml:space="preserve"> </w:t>
+      </w:r>
+      <w:proofErr w:type="spellStart"/>
+      <w:r>
+        <w:rPr>
+          <w:rFonts w:cstheme="minorHAnsi"/>
+        </w:rPr>
+        <w:t>perioada</w:t>
+      </w:r>
+      <w:proofErr w:type="spellEnd"/>
+      <w:r>
+        <w:rPr>
+          <w:rFonts w:cstheme="minorHAnsi"/>
+        </w:rPr>
+        <w:t xml:space="preserve"> de </w:t>
+      </w:r>
+      <w:proofErr w:type="spellStart"/>
+      <w:r>
+        <w:rPr>
+          <w:rFonts w:cstheme="minorHAnsi"/>
+        </w:rPr>
+        <w:t>timp</w:t>
+      </w:r>
+      <w:r>
+        <w:rPr>
+          <w:rFonts w:cstheme="minorHAnsi"/>
+        </w:rPr>
+        <w:t>.</w:t>
+      </w:r>
+      <w:proofErr w:type="spellEnd"/>
+      <w:r>
+        <w:rPr>
+          <w:rFonts w:cstheme="minorHAnsi"/>
+        </w:rPr>
+        <w:t xml:space="preserve"> </w:t>
+      </w:r>
+      <w:proofErr w:type="spellStart"/>
+      <w:r>
+        <w:rPr>
+          <w:rFonts w:cstheme="minorHAnsi"/>
+        </w:rPr>
+        <w:t>Taskurile</w:t>
+      </w:r>
+      <w:proofErr w:type="spellEnd"/>
+      <w:r>
+        <w:rPr>
+          <w:rFonts w:cstheme="minorHAnsi"/>
+        </w:rPr>
+        <w:t xml:space="preserve"> </w:t>
+      </w:r>
+      <w:proofErr w:type="spellStart"/>
+      <w:r>
+        <w:rPr>
+          <w:rFonts w:cstheme="minorHAnsi"/>
+        </w:rPr>
+        <w:t>vor</w:t>
+      </w:r>
+      <w:proofErr w:type="spellEnd"/>
+      <w:r>
+        <w:rPr>
+          <w:rFonts w:cstheme="minorHAnsi"/>
+        </w:rPr>
+        <w:t xml:space="preserve"> fi </w:t>
+      </w:r>
+      <w:proofErr w:type="spellStart"/>
+      <w:r>
+        <w:rPr>
+          <w:rFonts w:cstheme="minorHAnsi"/>
+        </w:rPr>
+        <w:t>citite</w:t>
+      </w:r>
+      <w:proofErr w:type="spellEnd"/>
+      <w:r>
+        <w:rPr>
+          <w:rFonts w:cstheme="minorHAnsi"/>
+        </w:rPr>
+        <w:t xml:space="preserve"> </w:t>
+      </w:r>
+      <w:proofErr w:type="spellStart"/>
+      <w:r>
+        <w:rPr>
+          <w:rFonts w:cstheme="minorHAnsi"/>
+        </w:rPr>
+        <w:t>dintr</w:t>
+      </w:r>
+      <w:proofErr w:type="spellEnd"/>
+      <w:r>
+        <w:rPr>
+          <w:rFonts w:cstheme="minorHAnsi"/>
+        </w:rPr>
+        <w:t xml:space="preserve">-un </w:t>
+      </w:r>
+      <w:proofErr w:type="spellStart"/>
+      <w:r>
+        <w:rPr>
+          <w:rFonts w:cstheme="minorHAnsi"/>
+        </w:rPr>
+        <w:t>fisier</w:t>
+      </w:r>
+      <w:proofErr w:type="spellEnd"/>
+      <w:r>
+        <w:rPr>
+          <w:rFonts w:cstheme="minorHAnsi"/>
+        </w:rPr>
+        <w:t xml:space="preserve">. </w:t>
+      </w:r>
+      <w:proofErr w:type="spellStart"/>
+      <w:r>
+        <w:rPr>
+          <w:rFonts w:cstheme="minorHAnsi"/>
+        </w:rPr>
+        <w:t>I</w:t>
+      </w:r>
+      <w:r>
+        <w:rPr>
+          <w:rFonts w:cstheme="minorHAnsi"/>
+        </w:rPr>
+        <w:t>ntroducand</w:t>
+      </w:r>
+      <w:proofErr w:type="spellEnd"/>
+      <w:r>
+        <w:rPr>
+          <w:rFonts w:cstheme="minorHAnsi"/>
+        </w:rPr>
+        <w:t xml:space="preserve"> data </w:t>
+      </w:r>
+      <w:proofErr w:type="spellStart"/>
+      <w:r>
+        <w:rPr>
+          <w:rFonts w:cstheme="minorHAnsi"/>
+        </w:rPr>
+        <w:t>si</w:t>
+      </w:r>
+      <w:proofErr w:type="spellEnd"/>
+      <w:r>
+        <w:rPr>
+          <w:rFonts w:cstheme="minorHAnsi"/>
+        </w:rPr>
+        <w:t xml:space="preserve"> </w:t>
+      </w:r>
+      <w:proofErr w:type="spellStart"/>
+      <w:r>
+        <w:rPr>
+          <w:rFonts w:cstheme="minorHAnsi"/>
+        </w:rPr>
+        <w:t>ora</w:t>
+      </w:r>
+      <w:proofErr w:type="spellEnd"/>
+      <w:r>
+        <w:rPr>
+          <w:rFonts w:cstheme="minorHAnsi"/>
+        </w:rPr>
+        <w:t xml:space="preserve"> de </w:t>
+      </w:r>
+      <w:proofErr w:type="spellStart"/>
+      <w:r>
+        <w:rPr>
+          <w:rFonts w:cstheme="minorHAnsi"/>
+        </w:rPr>
+        <w:t>inceput</w:t>
+      </w:r>
+      <w:proofErr w:type="spellEnd"/>
+      <w:r>
+        <w:rPr>
+          <w:rFonts w:cstheme="minorHAnsi"/>
+        </w:rPr>
+        <w:t xml:space="preserve"> </w:t>
+      </w:r>
+      <w:proofErr w:type="spellStart"/>
+      <w:r>
+        <w:rPr>
+          <w:rFonts w:cstheme="minorHAnsi"/>
+        </w:rPr>
+        <w:t>si</w:t>
+      </w:r>
+      <w:proofErr w:type="spellEnd"/>
+      <w:r>
+        <w:rPr>
+          <w:rFonts w:cstheme="minorHAnsi"/>
+        </w:rPr>
+        <w:t xml:space="preserve"> data </w:t>
+      </w:r>
+      <w:proofErr w:type="spellStart"/>
+      <w:r>
+        <w:rPr>
+          <w:rFonts w:cstheme="minorHAnsi"/>
+        </w:rPr>
+        <w:t>si</w:t>
+      </w:r>
+      <w:proofErr w:type="spellEnd"/>
+      <w:r>
+        <w:rPr>
+          <w:rFonts w:cstheme="minorHAnsi"/>
+        </w:rPr>
+        <w:t xml:space="preserve"> </w:t>
+      </w:r>
+      <w:proofErr w:type="spellStart"/>
+      <w:r>
+        <w:rPr>
+          <w:rFonts w:cstheme="minorHAnsi"/>
+        </w:rPr>
+        <w:t>ora</w:t>
+      </w:r>
+      <w:proofErr w:type="spellEnd"/>
+      <w:r>
+        <w:rPr>
+          <w:rFonts w:cstheme="minorHAnsi"/>
+        </w:rPr>
+        <w:t xml:space="preserve"> de </w:t>
+      </w:r>
+      <w:proofErr w:type="spellStart"/>
+      <w:r>
+        <w:rPr>
+          <w:rFonts w:cstheme="minorHAnsi"/>
+        </w:rPr>
+        <w:t>sfarsit</w:t>
+      </w:r>
+      <w:proofErr w:type="spellEnd"/>
+      <w:r>
+        <w:rPr>
+          <w:rFonts w:cstheme="minorHAnsi"/>
+        </w:rPr>
+        <w:t xml:space="preserve"> in </w:t>
+      </w:r>
+      <w:proofErr w:type="spellStart"/>
+      <w:r>
+        <w:rPr>
+          <w:rFonts w:cstheme="minorHAnsi"/>
+        </w:rPr>
+        <w:t>fieldurile</w:t>
+      </w:r>
+      <w:proofErr w:type="spellEnd"/>
+      <w:r>
+        <w:rPr>
+          <w:rFonts w:cstheme="minorHAnsi"/>
+        </w:rPr>
+        <w:t xml:space="preserve"> </w:t>
+      </w:r>
+      <w:proofErr w:type="spellStart"/>
+      <w:r>
+        <w:rPr>
+          <w:rFonts w:cstheme="minorHAnsi"/>
+        </w:rPr>
+        <w:t>corespunzatoare</w:t>
+      </w:r>
+      <w:proofErr w:type="spellEnd"/>
+      <w:r>
+        <w:rPr>
+          <w:rFonts w:cstheme="minorHAnsi"/>
+        </w:rPr>
+        <w:t xml:space="preserve"> </w:t>
+      </w:r>
+      <w:proofErr w:type="spellStart"/>
+      <w:r>
+        <w:rPr>
+          <w:rFonts w:cstheme="minorHAnsi"/>
+        </w:rPr>
+        <w:t>filtrarii</w:t>
+      </w:r>
+      <w:proofErr w:type="spellEnd"/>
+      <w:r>
+        <w:rPr>
+          <w:rFonts w:cstheme="minorHAnsi"/>
+        </w:rPr>
+        <w:t xml:space="preserve">, </w:t>
+      </w:r>
+      <w:proofErr w:type="spellStart"/>
+      <w:r>
+        <w:rPr>
+          <w:rFonts w:cstheme="minorHAnsi"/>
+        </w:rPr>
+        <w:t>t</w:t>
+      </w:r>
+      <w:r>
+        <w:rPr>
+          <w:rFonts w:cstheme="minorHAnsi"/>
+        </w:rPr>
+        <w:t>askurile</w:t>
+      </w:r>
+      <w:proofErr w:type="spellEnd"/>
+      <w:r>
+        <w:rPr>
+          <w:rFonts w:cstheme="minorHAnsi"/>
+        </w:rPr>
+        <w:t xml:space="preserve"> filtrate </w:t>
+      </w:r>
+      <w:proofErr w:type="spellStart"/>
+      <w:r>
+        <w:rPr>
+          <w:rFonts w:cstheme="minorHAnsi"/>
+        </w:rPr>
+        <w:t>vor</w:t>
+      </w:r>
+      <w:proofErr w:type="spellEnd"/>
+      <w:r>
+        <w:rPr>
+          <w:rFonts w:cstheme="minorHAnsi"/>
+        </w:rPr>
+        <w:t xml:space="preserve"> </w:t>
+      </w:r>
+      <w:proofErr w:type="spellStart"/>
+      <w:r>
+        <w:rPr>
+          <w:rFonts w:cstheme="minorHAnsi"/>
+        </w:rPr>
+        <w:t>aparea</w:t>
+      </w:r>
+      <w:proofErr w:type="spellEnd"/>
+      <w:r>
+        <w:rPr>
+          <w:rFonts w:cstheme="minorHAnsi"/>
+        </w:rPr>
+        <w:t xml:space="preserve"> </w:t>
+      </w:r>
+      <w:proofErr w:type="spellStart"/>
+      <w:r>
+        <w:rPr>
+          <w:rFonts w:cstheme="minorHAnsi"/>
+        </w:rPr>
+        <w:t>intr</w:t>
+      </w:r>
+      <w:proofErr w:type="spellEnd"/>
+      <w:r>
+        <w:rPr>
+          <w:rFonts w:cstheme="minorHAnsi"/>
+        </w:rPr>
+        <w:t xml:space="preserve">-un </w:t>
+      </w:r>
+      <w:proofErr w:type="spellStart"/>
+      <w:r>
+        <w:rPr>
+          <w:rFonts w:cstheme="minorHAnsi"/>
+        </w:rPr>
+        <w:t>tabel</w:t>
+      </w:r>
+      <w:proofErr w:type="spellEnd"/>
+      <w:r>
+        <w:rPr>
+          <w:rFonts w:cstheme="minorHAnsi"/>
+        </w:rPr>
+        <w:t xml:space="preserve"> in </w:t>
+      </w:r>
+      <w:proofErr w:type="spellStart"/>
+      <w:r>
+        <w:rPr>
+          <w:rFonts w:cstheme="minorHAnsi"/>
+        </w:rPr>
+        <w:t>fereastra</w:t>
+      </w:r>
+      <w:proofErr w:type="spellEnd"/>
+      <w:r>
+        <w:rPr>
+          <w:rFonts w:cstheme="minorHAnsi"/>
+        </w:rPr>
+        <w:t xml:space="preserve"> </w:t>
+      </w:r>
+      <w:proofErr w:type="spellStart"/>
+      <w:r>
+        <w:rPr>
+          <w:rFonts w:cstheme="minorHAnsi"/>
+        </w:rPr>
+        <w:t>principala</w:t>
+      </w:r>
+      <w:proofErr w:type="spellEnd"/>
+      <w:r>
+        <w:rPr>
+          <w:rFonts w:cstheme="minorHAnsi"/>
+        </w:rPr>
+        <w:t xml:space="preserve">. </w:t>
       </w:r>
     </w:p>
     <w:p>
@@ -295,11 +1851,341 @@
         </w:rPr>
         <w:t xml:space="preserve"> </w:t>
       </w:r>
-      <w:r>
-        <w:rPr>
-          <w:rFonts w:cstheme="minorHAnsi"/>
-        </w:rPr>
-        <w:t>Prin selectarea in tabelul cu taskuri a unui task si apasarea butonului corepunzator detaliilor, se va face  afisarea informatiilor referitoare la un anumit task intr-o noua fereastra. Fereastra se va putea inchide apasad butonul “Ok”.</w:t>
+      <w:proofErr w:type="spellStart"/>
+      <w:r>
+        <w:rPr>
+          <w:rFonts w:cstheme="minorHAnsi"/>
+        </w:rPr>
+        <w:t>Prin</w:t>
+      </w:r>
+      <w:proofErr w:type="spellEnd"/>
+      <w:r>
+        <w:rPr>
+          <w:rFonts w:cstheme="minorHAnsi"/>
+        </w:rPr>
+        <w:t xml:space="preserve"> </w:t>
+      </w:r>
+      <w:proofErr w:type="spellStart"/>
+      <w:r>
+        <w:rPr>
+          <w:rFonts w:cstheme="minorHAnsi"/>
+        </w:rPr>
+        <w:t>selectarea</w:t>
+      </w:r>
+      <w:proofErr w:type="spellEnd"/>
+      <w:r>
+        <w:rPr>
+          <w:rFonts w:cstheme="minorHAnsi"/>
+        </w:rPr>
+        <w:t xml:space="preserve"> in </w:t>
+      </w:r>
+      <w:proofErr w:type="spellStart"/>
+      <w:r>
+        <w:rPr>
+          <w:rFonts w:cstheme="minorHAnsi"/>
+        </w:rPr>
+        <w:t>tabelul</w:t>
+      </w:r>
+      <w:proofErr w:type="spellEnd"/>
+      <w:r>
+        <w:rPr>
+          <w:rFonts w:cstheme="minorHAnsi"/>
+        </w:rPr>
+        <w:t xml:space="preserve"> cu </w:t>
+      </w:r>
+      <w:proofErr w:type="spellStart"/>
+      <w:r>
+        <w:rPr>
+          <w:rFonts w:cstheme="minorHAnsi"/>
+        </w:rPr>
+        <w:t>taskuri</w:t>
+      </w:r>
+      <w:proofErr w:type="spellEnd"/>
+      <w:r>
+        <w:rPr>
+          <w:rFonts w:cstheme="minorHAnsi"/>
+        </w:rPr>
+        <w:t xml:space="preserve"> a </w:t>
+      </w:r>
+      <w:proofErr w:type="spellStart"/>
+      <w:r>
+        <w:rPr>
+          <w:rFonts w:cstheme="minorHAnsi"/>
+        </w:rPr>
+        <w:t>unui</w:t>
+      </w:r>
+      <w:proofErr w:type="spellEnd"/>
+      <w:r>
+        <w:rPr>
+          <w:rFonts w:cstheme="minorHAnsi"/>
+        </w:rPr>
+        <w:t xml:space="preserve"> task </w:t>
+      </w:r>
+      <w:proofErr w:type="spellStart"/>
+      <w:r>
+        <w:rPr>
+          <w:rFonts w:cstheme="minorHAnsi"/>
+        </w:rPr>
+        <w:t>si</w:t>
+      </w:r>
+      <w:proofErr w:type="spellEnd"/>
+      <w:r>
+        <w:rPr>
+          <w:rFonts w:cstheme="minorHAnsi"/>
+        </w:rPr>
+        <w:t xml:space="preserve"> </w:t>
+      </w:r>
+      <w:proofErr w:type="spellStart"/>
+      <w:r>
+        <w:rPr>
+          <w:rFonts w:cstheme="minorHAnsi"/>
+        </w:rPr>
+        <w:t>apasarea</w:t>
+      </w:r>
+      <w:proofErr w:type="spellEnd"/>
+      <w:r>
+        <w:rPr>
+          <w:rFonts w:cstheme="minorHAnsi"/>
+        </w:rPr>
+        <w:t xml:space="preserve"> </w:t>
+      </w:r>
+      <w:proofErr w:type="spellStart"/>
+      <w:r>
+        <w:rPr>
+          <w:rFonts w:cstheme="minorHAnsi"/>
+        </w:rPr>
+        <w:t>butonului</w:t>
+      </w:r>
+      <w:proofErr w:type="spellEnd"/>
+      <w:r>
+        <w:rPr>
+          <w:rFonts w:cstheme="minorHAnsi"/>
+        </w:rPr>
+        <w:t xml:space="preserve"> </w:t>
+      </w:r>
+      <w:proofErr w:type="spellStart"/>
+      <w:r>
+        <w:rPr>
+          <w:rFonts w:cstheme="minorHAnsi"/>
+        </w:rPr>
+        <w:t>corepunzator</w:t>
+      </w:r>
+      <w:proofErr w:type="spellEnd"/>
+      <w:r>
+        <w:rPr>
+          <w:rFonts w:cstheme="minorHAnsi"/>
+        </w:rPr>
+        <w:t xml:space="preserve"> </w:t>
+      </w:r>
+      <w:proofErr w:type="spellStart"/>
+      <w:r>
+        <w:rPr>
+          <w:rFonts w:cstheme="minorHAnsi"/>
+        </w:rPr>
+        <w:t>detaliilor</w:t>
+      </w:r>
+      <w:proofErr w:type="spellEnd"/>
+      <w:r>
+        <w:rPr>
+          <w:rFonts w:cstheme="minorHAnsi"/>
+        </w:rPr>
+        <w:t xml:space="preserve">, se </w:t>
+      </w:r>
+      <w:proofErr w:type="spellStart"/>
+      <w:r>
+        <w:rPr>
+          <w:rFonts w:cstheme="minorHAnsi"/>
+        </w:rPr>
+        <w:t>va</w:t>
+      </w:r>
+      <w:proofErr w:type="spellEnd"/>
+      <w:r>
+        <w:rPr>
+          <w:rFonts w:cstheme="minorHAnsi"/>
+        </w:rPr>
+        <w:t xml:space="preserve"> face  </w:t>
+      </w:r>
+      <w:proofErr w:type="spellStart"/>
+      <w:r>
+        <w:rPr>
+          <w:rFonts w:cstheme="minorHAnsi"/>
+        </w:rPr>
+        <w:t>afisarea</w:t>
+      </w:r>
+      <w:proofErr w:type="spellEnd"/>
+      <w:r>
+        <w:rPr>
+          <w:rFonts w:cstheme="minorHAnsi"/>
+        </w:rPr>
+        <w:t xml:space="preserve"> </w:t>
+      </w:r>
+      <w:proofErr w:type="spellStart"/>
+      <w:r>
+        <w:rPr>
+          <w:rFonts w:cstheme="minorHAnsi"/>
+        </w:rPr>
+        <w:t>informatiilor</w:t>
+      </w:r>
+      <w:proofErr w:type="spellEnd"/>
+      <w:r>
+        <w:rPr>
+          <w:rFonts w:cstheme="minorHAnsi"/>
+        </w:rPr>
+        <w:t xml:space="preserve"> </w:t>
+      </w:r>
+      <w:proofErr w:type="spellStart"/>
+      <w:r>
+        <w:rPr>
+          <w:rFonts w:cstheme="minorHAnsi"/>
+        </w:rPr>
+        <w:t>referitoare</w:t>
+      </w:r>
+      <w:proofErr w:type="spellEnd"/>
+      <w:r>
+        <w:rPr>
+          <w:rFonts w:cstheme="minorHAnsi"/>
+        </w:rPr>
+        <w:t xml:space="preserve"> la un </w:t>
+      </w:r>
+      <w:proofErr w:type="spellStart"/>
+      <w:r>
+        <w:rPr>
+          <w:rFonts w:cstheme="minorHAnsi"/>
+        </w:rPr>
+        <w:t>anumit</w:t>
+      </w:r>
+      <w:proofErr w:type="spellEnd"/>
+      <w:r>
+        <w:rPr>
+          <w:rFonts w:cstheme="minorHAnsi"/>
+        </w:rPr>
+        <w:t xml:space="preserve"> task </w:t>
+      </w:r>
+      <w:proofErr w:type="spellStart"/>
+      <w:r>
+        <w:rPr>
+          <w:rFonts w:cstheme="minorHAnsi"/>
+        </w:rPr>
+        <w:t>intr</w:t>
+      </w:r>
+      <w:proofErr w:type="spellEnd"/>
+      <w:r>
+        <w:rPr>
+          <w:rFonts w:cstheme="minorHAnsi"/>
+        </w:rPr>
+        <w:t xml:space="preserve">-o </w:t>
+      </w:r>
+      <w:proofErr w:type="spellStart"/>
+      <w:r>
+        <w:rPr>
+          <w:rFonts w:cstheme="minorHAnsi"/>
+        </w:rPr>
+        <w:t>noua</w:t>
+      </w:r>
+      <w:proofErr w:type="spellEnd"/>
+      <w:r>
+        <w:rPr>
+          <w:rFonts w:cstheme="minorHAnsi"/>
+        </w:rPr>
+        <w:t xml:space="preserve"> </w:t>
+      </w:r>
+      <w:proofErr w:type="spellStart"/>
+      <w:r>
+        <w:rPr>
+          <w:rFonts w:cstheme="minorHAnsi"/>
+        </w:rPr>
+        <w:t>fereastra</w:t>
+      </w:r>
+      <w:proofErr w:type="spellEnd"/>
+      <w:r>
+        <w:rPr>
+          <w:rFonts w:cstheme="minorHAnsi"/>
+        </w:rPr>
+        <w:t xml:space="preserve">. </w:t>
+      </w:r>
+      <w:proofErr w:type="spellStart"/>
+      <w:r>
+        <w:rPr>
+          <w:rFonts w:cstheme="minorHAnsi"/>
+        </w:rPr>
+        <w:t>Fereastra</w:t>
+      </w:r>
+      <w:proofErr w:type="spellEnd"/>
+      <w:r>
+        <w:rPr>
+          <w:rFonts w:cstheme="minorHAnsi"/>
+        </w:rPr>
+        <w:t xml:space="preserve"> se </w:t>
+      </w:r>
+      <w:proofErr w:type="spellStart"/>
+      <w:r>
+        <w:rPr>
+          <w:rFonts w:cstheme="minorHAnsi"/>
+        </w:rPr>
+        <w:t>va</w:t>
+      </w:r>
+      <w:proofErr w:type="spellEnd"/>
+      <w:r>
+        <w:rPr>
+          <w:rFonts w:cstheme="minorHAnsi"/>
+        </w:rPr>
+        <w:t xml:space="preserve"> </w:t>
+      </w:r>
+      <w:proofErr w:type="spellStart"/>
+      <w:r>
+        <w:rPr>
+          <w:rFonts w:cstheme="minorHAnsi"/>
+        </w:rPr>
+        <w:t>putea</w:t>
+      </w:r>
+      <w:proofErr w:type="spellEnd"/>
+      <w:r>
+        <w:rPr>
+          <w:rFonts w:cstheme="minorHAnsi"/>
+        </w:rPr>
+        <w:t xml:space="preserve"> </w:t>
+      </w:r>
+      <w:proofErr w:type="spellStart"/>
+      <w:r>
+        <w:rPr>
+          <w:rFonts w:cstheme="minorHAnsi"/>
+        </w:rPr>
+        <w:t>inchide</w:t>
+      </w:r>
+      <w:proofErr w:type="spellEnd"/>
+      <w:r>
+        <w:rPr>
+          <w:rFonts w:cstheme="minorHAnsi"/>
+        </w:rPr>
+        <w:t xml:space="preserve"> </w:t>
+      </w:r>
+      <w:proofErr w:type="spellStart"/>
+      <w:r>
+        <w:rPr>
+          <w:rFonts w:cstheme="minorHAnsi"/>
+        </w:rPr>
+        <w:t>apasad</w:t>
+      </w:r>
+      <w:proofErr w:type="spellEnd"/>
+      <w:r>
+        <w:rPr>
+          <w:rFonts w:cstheme="minorHAnsi"/>
+        </w:rPr>
+        <w:t xml:space="preserve"> </w:t>
+      </w:r>
+      <w:proofErr w:type="spellStart"/>
+      <w:r>
+        <w:rPr>
+          <w:rFonts w:cstheme="minorHAnsi"/>
+        </w:rPr>
+        <w:t>butonul</w:t>
+      </w:r>
+      <w:proofErr w:type="spellEnd"/>
+      <w:r>
+        <w:rPr>
+          <w:rFonts w:cstheme="minorHAnsi"/>
+        </w:rPr>
+        <w:t xml:space="preserve"> “Ok”.</w:t>
       </w:r>
     </w:p>
     <w:p>
@@ -363,30 +2249,216 @@
         </w:rPr>
         <w:t xml:space="preserve"> </w:t>
       </w:r>
-      <w:r>
-        <w:rPr>
-          <w:rFonts w:cstheme="minorHAnsi"/>
-        </w:rPr>
-        <w:t xml:space="preserve">Modificarea detaliilor unui task se va face </w:t>
-      </w:r>
-      <w:r>
-        <w:rPr>
-          <w:rFonts w:cstheme="minorHAnsi"/>
-        </w:rPr>
-        <w:t>astfel: in fereastra principala, se selecteaza</w:t>
-      </w:r>
-      <w:r>
-        <w:rPr>
-          <w:rFonts w:cstheme="minorHAnsi"/>
-        </w:rPr>
-        <w:t xml:space="preserve"> task</w:t>
-      </w:r>
-      <w:r>
-        <w:rPr>
-          <w:rFonts w:cstheme="minorHAnsi"/>
-        </w:rPr>
-        <w:t>ul de modificat din tabel si se activeaza butonul de editare</w:t>
-      </w:r>
+      <w:proofErr w:type="spellStart"/>
+      <w:r>
+        <w:rPr>
+          <w:rFonts w:cstheme="minorHAnsi"/>
+        </w:rPr>
+        <w:t>Modificarea</w:t>
+      </w:r>
+      <w:proofErr w:type="spellEnd"/>
+      <w:r>
+        <w:rPr>
+          <w:rFonts w:cstheme="minorHAnsi"/>
+        </w:rPr>
+        <w:t xml:space="preserve"> </w:t>
+      </w:r>
+      <w:proofErr w:type="spellStart"/>
+      <w:r>
+        <w:rPr>
+          <w:rFonts w:cstheme="minorHAnsi"/>
+        </w:rPr>
+        <w:t>detaliilor</w:t>
+      </w:r>
+      <w:proofErr w:type="spellEnd"/>
+      <w:r>
+        <w:rPr>
+          <w:rFonts w:cstheme="minorHAnsi"/>
+        </w:rPr>
+        <w:t xml:space="preserve"> </w:t>
+      </w:r>
+      <w:proofErr w:type="spellStart"/>
+      <w:r>
+        <w:rPr>
+          <w:rFonts w:cstheme="minorHAnsi"/>
+        </w:rPr>
+        <w:t>unui</w:t>
+      </w:r>
+      <w:proofErr w:type="spellEnd"/>
+      <w:r>
+        <w:rPr>
+          <w:rFonts w:cstheme="minorHAnsi"/>
+        </w:rPr>
+        <w:t xml:space="preserve"> task se </w:t>
+      </w:r>
+      <w:proofErr w:type="spellStart"/>
+      <w:r>
+        <w:rPr>
+          <w:rFonts w:cstheme="minorHAnsi"/>
+        </w:rPr>
+        <w:t>va</w:t>
+      </w:r>
+      <w:proofErr w:type="spellEnd"/>
+      <w:r>
+        <w:rPr>
+          <w:rFonts w:cstheme="minorHAnsi"/>
+        </w:rPr>
+        <w:t xml:space="preserve"> face </w:t>
+      </w:r>
+      <w:proofErr w:type="spellStart"/>
+      <w:r>
+        <w:rPr>
+          <w:rFonts w:cstheme="minorHAnsi"/>
+        </w:rPr>
+        <w:t>astfel</w:t>
+      </w:r>
+      <w:proofErr w:type="spellEnd"/>
+      <w:r>
+        <w:rPr>
+          <w:rFonts w:cstheme="minorHAnsi"/>
+        </w:rPr>
+        <w:t xml:space="preserve">: in </w:t>
+      </w:r>
+      <w:proofErr w:type="spellStart"/>
+      <w:r>
+        <w:rPr>
+          <w:rFonts w:cstheme="minorHAnsi"/>
+        </w:rPr>
+        <w:t>fereastra</w:t>
+      </w:r>
+      <w:proofErr w:type="spellEnd"/>
+      <w:r>
+        <w:rPr>
+          <w:rFonts w:cstheme="minorHAnsi"/>
+        </w:rPr>
+        <w:t xml:space="preserve"> </w:t>
+      </w:r>
+      <w:proofErr w:type="spellStart"/>
+      <w:r>
+        <w:rPr>
+          <w:rFonts w:cstheme="minorHAnsi"/>
+        </w:rPr>
+        <w:t>principala</w:t>
+      </w:r>
+      <w:proofErr w:type="spellEnd"/>
+      <w:r>
+        <w:rPr>
+          <w:rFonts w:cstheme="minorHAnsi"/>
+        </w:rPr>
+        <w:t xml:space="preserve">, se </w:t>
+      </w:r>
+      <w:proofErr w:type="spellStart"/>
+      <w:r>
+        <w:rPr>
+          <w:rFonts w:cstheme="minorHAnsi"/>
+        </w:rPr>
+        <w:t>selecteaza</w:t>
+      </w:r>
+      <w:proofErr w:type="spellEnd"/>
+      <w:r>
+        <w:rPr>
+          <w:rFonts w:cstheme="minorHAnsi"/>
+        </w:rPr>
+        <w:t xml:space="preserve"> </w:t>
+      </w:r>
+      <w:proofErr w:type="spellStart"/>
+      <w:r>
+        <w:rPr>
+          <w:rFonts w:cstheme="minorHAnsi"/>
+        </w:rPr>
+        <w:t>task</w:t>
+      </w:r>
+      <w:r>
+        <w:rPr>
+          <w:rFonts w:cstheme="minorHAnsi"/>
+        </w:rPr>
+        <w:t>ul</w:t>
+      </w:r>
+      <w:proofErr w:type="spellEnd"/>
+      <w:r>
+        <w:rPr>
+          <w:rFonts w:cstheme="minorHAnsi"/>
+        </w:rPr>
+        <w:t xml:space="preserve"> de </w:t>
+      </w:r>
+      <w:proofErr w:type="spellStart"/>
+      <w:r>
+        <w:rPr>
+          <w:rFonts w:cstheme="minorHAnsi"/>
+        </w:rPr>
+        <w:t>modificat</w:t>
+      </w:r>
+      <w:proofErr w:type="spellEnd"/>
+      <w:r>
+        <w:rPr>
+          <w:rFonts w:cstheme="minorHAnsi"/>
+        </w:rPr>
+        <w:t xml:space="preserve"> din </w:t>
+      </w:r>
+      <w:proofErr w:type="spellStart"/>
+      <w:r>
+        <w:rPr>
+          <w:rFonts w:cstheme="minorHAnsi"/>
+        </w:rPr>
+        <w:t>tabel</w:t>
+      </w:r>
+      <w:proofErr w:type="spellEnd"/>
+      <w:r>
+        <w:rPr>
+          <w:rFonts w:cstheme="minorHAnsi"/>
+        </w:rPr>
+        <w:t xml:space="preserve"> </w:t>
+      </w:r>
+      <w:proofErr w:type="spellStart"/>
+      <w:r>
+        <w:rPr>
+          <w:rFonts w:cstheme="minorHAnsi"/>
+        </w:rPr>
+        <w:t>si</w:t>
+      </w:r>
+      <w:proofErr w:type="spellEnd"/>
+      <w:r>
+        <w:rPr>
+          <w:rFonts w:cstheme="minorHAnsi"/>
+        </w:rPr>
+        <w:t xml:space="preserve"> se </w:t>
+      </w:r>
+      <w:proofErr w:type="spellStart"/>
+      <w:r>
+        <w:rPr>
+          <w:rFonts w:cstheme="minorHAnsi"/>
+        </w:rPr>
+        <w:t>activeaza</w:t>
+      </w:r>
+      <w:proofErr w:type="spellEnd"/>
+      <w:r>
+        <w:rPr>
+          <w:rFonts w:cstheme="minorHAnsi"/>
+        </w:rPr>
+        <w:t xml:space="preserve"> </w:t>
+      </w:r>
+      <w:proofErr w:type="spellStart"/>
+      <w:r>
+        <w:rPr>
+          <w:rFonts w:cstheme="minorHAnsi"/>
+        </w:rPr>
+        <w:t>butonul</w:t>
+      </w:r>
+      <w:proofErr w:type="spellEnd"/>
+      <w:r>
+        <w:rPr>
+          <w:rFonts w:cstheme="minorHAnsi"/>
+        </w:rPr>
+        <w:t xml:space="preserve"> de </w:t>
+      </w:r>
+      <w:proofErr w:type="spellStart"/>
+      <w:r>
+        <w:rPr>
+          <w:rFonts w:cstheme="minorHAnsi"/>
+        </w:rPr>
+        <w:t>editare</w:t>
+      </w:r>
+      <w:proofErr w:type="spellEnd"/>
       <w:r>
         <w:rPr>
           <w:rFonts w:cstheme="minorHAnsi"/>
@@ -397,7 +2469,385 @@
         <w:rPr>
           <w:rFonts w:cstheme="minorHAnsi"/>
         </w:rPr>
-        <w:t xml:space="preserve"> Va aparea o noua fereastra cu detaliile taskului selectat, iar aceastea vor putea fi modificate. Daca taskul este activ la modificare, se va face o verificare a intervalelor taskului, iar starea se va schimba in mod corespunzator cu modificarile efectuate.</w:t>
+        <w:t xml:space="preserve"> </w:t>
+      </w:r>
+      <w:proofErr w:type="spellStart"/>
+      <w:r>
+        <w:rPr>
+          <w:rFonts w:cstheme="minorHAnsi"/>
+        </w:rPr>
+        <w:t>Va</w:t>
+      </w:r>
+      <w:proofErr w:type="spellEnd"/>
+      <w:r>
+        <w:rPr>
+          <w:rFonts w:cstheme="minorHAnsi"/>
+        </w:rPr>
+        <w:t xml:space="preserve"> </w:t>
+      </w:r>
+      <w:proofErr w:type="spellStart"/>
+      <w:r>
+        <w:rPr>
+          <w:rFonts w:cstheme="minorHAnsi"/>
+        </w:rPr>
+        <w:t>aparea</w:t>
+      </w:r>
+      <w:proofErr w:type="spellEnd"/>
+      <w:r>
+        <w:rPr>
+          <w:rFonts w:cstheme="minorHAnsi"/>
+        </w:rPr>
+        <w:t xml:space="preserve"> o </w:t>
+      </w:r>
+      <w:proofErr w:type="spellStart"/>
+      <w:r>
+        <w:rPr>
+          <w:rFonts w:cstheme="minorHAnsi"/>
+        </w:rPr>
+        <w:t>noua</w:t>
+      </w:r>
+      <w:proofErr w:type="spellEnd"/>
+      <w:r>
+        <w:rPr>
+          <w:rFonts w:cstheme="minorHAnsi"/>
+        </w:rPr>
+        <w:t xml:space="preserve"> </w:t>
+      </w:r>
+      <w:proofErr w:type="spellStart"/>
+      <w:r>
+        <w:rPr>
+          <w:rFonts w:cstheme="minorHAnsi"/>
+        </w:rPr>
+        <w:t>fereastra</w:t>
+      </w:r>
+      <w:proofErr w:type="spellEnd"/>
+      <w:r>
+        <w:rPr>
+          <w:rFonts w:cstheme="minorHAnsi"/>
+        </w:rPr>
+        <w:t xml:space="preserve"> cu </w:t>
+      </w:r>
+      <w:proofErr w:type="spellStart"/>
+      <w:r>
+        <w:rPr>
+          <w:rFonts w:cstheme="minorHAnsi"/>
+        </w:rPr>
+        <w:t>detaliile</w:t>
+      </w:r>
+      <w:proofErr w:type="spellEnd"/>
+      <w:r>
+        <w:rPr>
+          <w:rFonts w:cstheme="minorHAnsi"/>
+        </w:rPr>
+        <w:t xml:space="preserve"> </w:t>
+      </w:r>
+      <w:proofErr w:type="spellStart"/>
+      <w:r>
+        <w:rPr>
+          <w:rFonts w:cstheme="minorHAnsi"/>
+        </w:rPr>
+        <w:t>taskului</w:t>
+      </w:r>
+      <w:proofErr w:type="spellEnd"/>
+      <w:r>
+        <w:rPr>
+          <w:rFonts w:cstheme="minorHAnsi"/>
+        </w:rPr>
+        <w:t xml:space="preserve"> </w:t>
+      </w:r>
+      <w:proofErr w:type="spellStart"/>
+      <w:r>
+        <w:rPr>
+          <w:rFonts w:cstheme="minorHAnsi"/>
+        </w:rPr>
+        <w:t>selectat</w:t>
+      </w:r>
+      <w:proofErr w:type="spellEnd"/>
+      <w:r>
+        <w:rPr>
+          <w:rFonts w:cstheme="minorHAnsi"/>
+        </w:rPr>
+        <w:t xml:space="preserve">, </w:t>
+      </w:r>
+      <w:proofErr w:type="spellStart"/>
+      <w:r>
+        <w:rPr>
+          <w:rFonts w:cstheme="minorHAnsi"/>
+        </w:rPr>
+        <w:t>iar</w:t>
+      </w:r>
+      <w:proofErr w:type="spellEnd"/>
+      <w:r>
+        <w:rPr>
+          <w:rFonts w:cstheme="minorHAnsi"/>
+        </w:rPr>
+        <w:t xml:space="preserve"> </w:t>
+      </w:r>
+      <w:proofErr w:type="spellStart"/>
+      <w:r>
+        <w:rPr>
+          <w:rFonts w:cstheme="minorHAnsi"/>
+        </w:rPr>
+        <w:t>aceastea</w:t>
+      </w:r>
+      <w:proofErr w:type="spellEnd"/>
+      <w:r>
+        <w:rPr>
+          <w:rFonts w:cstheme="minorHAnsi"/>
+        </w:rPr>
+        <w:t xml:space="preserve"> </w:t>
+      </w:r>
+      <w:proofErr w:type="spellStart"/>
+      <w:r>
+        <w:rPr>
+          <w:rFonts w:cstheme="minorHAnsi"/>
+        </w:rPr>
+        <w:t>vor</w:t>
+      </w:r>
+      <w:proofErr w:type="spellEnd"/>
+      <w:r>
+        <w:rPr>
+          <w:rFonts w:cstheme="minorHAnsi"/>
+        </w:rPr>
+        <w:t xml:space="preserve"> </w:t>
+      </w:r>
+      <w:proofErr w:type="spellStart"/>
+      <w:r>
+        <w:rPr>
+          <w:rFonts w:cstheme="minorHAnsi"/>
+        </w:rPr>
+        <w:t>putea</w:t>
+      </w:r>
+      <w:proofErr w:type="spellEnd"/>
+      <w:r>
+        <w:rPr>
+          <w:rFonts w:cstheme="minorHAnsi"/>
+        </w:rPr>
+        <w:t xml:space="preserve"> fi </w:t>
+      </w:r>
+      <w:proofErr w:type="spellStart"/>
+      <w:r>
+        <w:rPr>
+          <w:rFonts w:cstheme="minorHAnsi"/>
+        </w:rPr>
+        <w:t>modificate</w:t>
+      </w:r>
+      <w:proofErr w:type="spellEnd"/>
+      <w:r>
+        <w:rPr>
+          <w:rFonts w:cstheme="minorHAnsi"/>
+        </w:rPr>
+        <w:t xml:space="preserve">. Daca </w:t>
+      </w:r>
+      <w:proofErr w:type="spellStart"/>
+      <w:r>
+        <w:rPr>
+          <w:rFonts w:cstheme="minorHAnsi"/>
+        </w:rPr>
+        <w:t>taskul</w:t>
+      </w:r>
+      <w:proofErr w:type="spellEnd"/>
+      <w:r>
+        <w:rPr>
+          <w:rFonts w:cstheme="minorHAnsi"/>
+        </w:rPr>
+        <w:t xml:space="preserve"> </w:t>
+      </w:r>
+      <w:proofErr w:type="spellStart"/>
+      <w:r>
+        <w:rPr>
+          <w:rFonts w:cstheme="minorHAnsi"/>
+        </w:rPr>
+        <w:t>este</w:t>
+      </w:r>
+      <w:proofErr w:type="spellEnd"/>
+      <w:r>
+        <w:rPr>
+          <w:rFonts w:cstheme="minorHAnsi"/>
+        </w:rPr>
+        <w:t xml:space="preserve"> </w:t>
+      </w:r>
+      <w:proofErr w:type="spellStart"/>
+      <w:r>
+        <w:rPr>
+          <w:rFonts w:cstheme="minorHAnsi"/>
+        </w:rPr>
+        <w:t>activ</w:t>
+      </w:r>
+      <w:proofErr w:type="spellEnd"/>
+      <w:r>
+        <w:rPr>
+          <w:rFonts w:cstheme="minorHAnsi"/>
+        </w:rPr>
+        <w:t xml:space="preserve"> la </w:t>
+      </w:r>
+      <w:proofErr w:type="spellStart"/>
+      <w:r>
+        <w:rPr>
+          <w:rFonts w:cstheme="minorHAnsi"/>
+        </w:rPr>
+        <w:t>modificare</w:t>
+      </w:r>
+      <w:proofErr w:type="spellEnd"/>
+      <w:r>
+        <w:rPr>
+          <w:rFonts w:cstheme="minorHAnsi"/>
+        </w:rPr>
+        <w:t xml:space="preserve">, se </w:t>
+      </w:r>
+      <w:proofErr w:type="spellStart"/>
+      <w:r>
+        <w:rPr>
+          <w:rFonts w:cstheme="minorHAnsi"/>
+        </w:rPr>
+        <w:t>va</w:t>
+      </w:r>
+      <w:proofErr w:type="spellEnd"/>
+      <w:r>
+        <w:rPr>
+          <w:rFonts w:cstheme="minorHAnsi"/>
+        </w:rPr>
+        <w:t xml:space="preserve"> face o </w:t>
+      </w:r>
+      <w:proofErr w:type="spellStart"/>
+      <w:r>
+        <w:rPr>
+          <w:rFonts w:cstheme="minorHAnsi"/>
+        </w:rPr>
+        <w:t>verificare</w:t>
+      </w:r>
+      <w:proofErr w:type="spellEnd"/>
+      <w:r>
+        <w:rPr>
+          <w:rFonts w:cstheme="minorHAnsi"/>
+        </w:rPr>
+        <w:t xml:space="preserve"> a </w:t>
+      </w:r>
+      <w:proofErr w:type="spellStart"/>
+      <w:r>
+        <w:rPr>
+          <w:rFonts w:cstheme="minorHAnsi"/>
+        </w:rPr>
+        <w:t>intervalelor</w:t>
+      </w:r>
+      <w:proofErr w:type="spellEnd"/>
+      <w:r>
+        <w:rPr>
+          <w:rFonts w:cstheme="minorHAnsi"/>
+        </w:rPr>
+        <w:t xml:space="preserve"> </w:t>
+      </w:r>
+      <w:proofErr w:type="spellStart"/>
+      <w:r>
+        <w:rPr>
+          <w:rFonts w:cstheme="minorHAnsi"/>
+        </w:rPr>
+        <w:t>taskului</w:t>
+      </w:r>
+      <w:proofErr w:type="spellEnd"/>
+      <w:r>
+        <w:rPr>
+          <w:rFonts w:cstheme="minorHAnsi"/>
+        </w:rPr>
+        <w:t xml:space="preserve">, </w:t>
+      </w:r>
+      <w:proofErr w:type="spellStart"/>
+      <w:r>
+        <w:rPr>
+          <w:rFonts w:cstheme="minorHAnsi"/>
+        </w:rPr>
+        <w:t>iar</w:t>
+      </w:r>
+      <w:proofErr w:type="spellEnd"/>
+      <w:r>
+        <w:rPr>
+          <w:rFonts w:cstheme="minorHAnsi"/>
+        </w:rPr>
+        <w:t xml:space="preserve"> </w:t>
+      </w:r>
+      <w:proofErr w:type="spellStart"/>
+      <w:r>
+        <w:rPr>
+          <w:rFonts w:cstheme="minorHAnsi"/>
+        </w:rPr>
+        <w:t>starea</w:t>
+      </w:r>
+      <w:proofErr w:type="spellEnd"/>
+      <w:r>
+        <w:rPr>
+          <w:rFonts w:cstheme="minorHAnsi"/>
+        </w:rPr>
+        <w:t xml:space="preserve"> se </w:t>
+      </w:r>
+      <w:proofErr w:type="spellStart"/>
+      <w:r>
+        <w:rPr>
+          <w:rFonts w:cstheme="minorHAnsi"/>
+        </w:rPr>
+        <w:t>va</w:t>
+      </w:r>
+      <w:proofErr w:type="spellEnd"/>
+      <w:r>
+        <w:rPr>
+          <w:rFonts w:cstheme="minorHAnsi"/>
+        </w:rPr>
+        <w:t xml:space="preserve"> </w:t>
+      </w:r>
+      <w:proofErr w:type="spellStart"/>
+      <w:r>
+        <w:rPr>
+          <w:rFonts w:cstheme="minorHAnsi"/>
+        </w:rPr>
+        <w:t>schimba</w:t>
+      </w:r>
+      <w:proofErr w:type="spellEnd"/>
+      <w:r>
+        <w:rPr>
+          <w:rFonts w:cstheme="minorHAnsi"/>
+        </w:rPr>
+        <w:t xml:space="preserve"> in mod </w:t>
+      </w:r>
+      <w:proofErr w:type="spellStart"/>
+      <w:r>
+        <w:rPr>
+          <w:rFonts w:cstheme="minorHAnsi"/>
+        </w:rPr>
+        <w:t>corespunzator</w:t>
+      </w:r>
+      <w:proofErr w:type="spellEnd"/>
+      <w:r>
+        <w:rPr>
+          <w:rFonts w:cstheme="minorHAnsi"/>
+        </w:rPr>
+        <w:t xml:space="preserve"> cu </w:t>
+      </w:r>
+      <w:proofErr w:type="spellStart"/>
+      <w:r>
+        <w:rPr>
+          <w:rFonts w:cstheme="minorHAnsi"/>
+        </w:rPr>
+        <w:t>modificarile</w:t>
+      </w:r>
+      <w:proofErr w:type="spellEnd"/>
+      <w:r>
+        <w:rPr>
+          <w:rFonts w:cstheme="minorHAnsi"/>
+        </w:rPr>
+        <w:t xml:space="preserve"> </w:t>
+      </w:r>
+      <w:proofErr w:type="spellStart"/>
+      <w:r>
+        <w:rPr>
+          <w:rFonts w:cstheme="minorHAnsi"/>
+        </w:rPr>
+        <w:t>efectuate</w:t>
+      </w:r>
+      <w:proofErr w:type="spellEnd"/>
+      <w:r>
+        <w:rPr>
+          <w:rFonts w:cstheme="minorHAnsi"/>
+        </w:rPr>
+        <w:t>.</w:t>
       </w:r>
     </w:p>
     <w:p>
@@ -460,26 +2910,138 @@
         </w:rPr>
         <w:t xml:space="preserve"> </w:t>
       </w:r>
-      <w:r>
-        <w:rPr>
-          <w:rFonts w:cstheme="minorHAnsi"/>
-        </w:rPr>
-        <w:t>Stergerea unui task</w:t>
-      </w:r>
-      <w:r>
-        <w:rPr>
-          <w:rFonts w:cstheme="minorHAnsi"/>
-        </w:rPr>
-        <w:t xml:space="preserve"> se va face prin apasarea butonunlui de stergere din fereastra principala</w:t>
-      </w:r>
+      <w:proofErr w:type="spellStart"/>
+      <w:r>
+        <w:rPr>
+          <w:rFonts w:cstheme="minorHAnsi"/>
+        </w:rPr>
+        <w:t>Stergerea</w:t>
+      </w:r>
+      <w:proofErr w:type="spellEnd"/>
+      <w:r>
+        <w:rPr>
+          <w:rFonts w:cstheme="minorHAnsi"/>
+        </w:rPr>
+        <w:t xml:space="preserve"> </w:t>
+      </w:r>
+      <w:proofErr w:type="spellStart"/>
+      <w:r>
+        <w:rPr>
+          <w:rFonts w:cstheme="minorHAnsi"/>
+        </w:rPr>
+        <w:t>unui</w:t>
+      </w:r>
+      <w:proofErr w:type="spellEnd"/>
+      <w:r>
+        <w:rPr>
+          <w:rFonts w:cstheme="minorHAnsi"/>
+        </w:rPr>
+        <w:t xml:space="preserve"> task</w:t>
+      </w:r>
+      <w:r>
+        <w:rPr>
+          <w:rFonts w:cstheme="minorHAnsi"/>
+        </w:rPr>
+        <w:t xml:space="preserve"> se </w:t>
+      </w:r>
+      <w:proofErr w:type="spellStart"/>
+      <w:r>
+        <w:rPr>
+          <w:rFonts w:cstheme="minorHAnsi"/>
+        </w:rPr>
+        <w:t>va</w:t>
+      </w:r>
+      <w:proofErr w:type="spellEnd"/>
+      <w:r>
+        <w:rPr>
+          <w:rFonts w:cstheme="minorHAnsi"/>
+        </w:rPr>
+        <w:t xml:space="preserve"> face </w:t>
+      </w:r>
+      <w:proofErr w:type="spellStart"/>
+      <w:r>
+        <w:rPr>
+          <w:rFonts w:cstheme="minorHAnsi"/>
+        </w:rPr>
+        <w:t>prin</w:t>
+      </w:r>
+      <w:proofErr w:type="spellEnd"/>
+      <w:r>
+        <w:rPr>
+          <w:rFonts w:cstheme="minorHAnsi"/>
+        </w:rPr>
+        <w:t xml:space="preserve"> </w:t>
+      </w:r>
+      <w:proofErr w:type="spellStart"/>
+      <w:r>
+        <w:rPr>
+          <w:rFonts w:cstheme="minorHAnsi"/>
+        </w:rPr>
+        <w:t>apasarea</w:t>
+      </w:r>
+      <w:proofErr w:type="spellEnd"/>
+      <w:r>
+        <w:rPr>
+          <w:rFonts w:cstheme="minorHAnsi"/>
+        </w:rPr>
+        <w:t xml:space="preserve"> </w:t>
+      </w:r>
+      <w:proofErr w:type="spellStart"/>
+      <w:r>
+        <w:rPr>
+          <w:rFonts w:cstheme="minorHAnsi"/>
+        </w:rPr>
+        <w:t>butonunlui</w:t>
+      </w:r>
+      <w:proofErr w:type="spellEnd"/>
+      <w:r>
+        <w:rPr>
+          <w:rFonts w:cstheme="minorHAnsi"/>
+        </w:rPr>
+        <w:t xml:space="preserve"> de </w:t>
+      </w:r>
+      <w:proofErr w:type="spellStart"/>
+      <w:r>
+        <w:rPr>
+          <w:rFonts w:cstheme="minorHAnsi"/>
+        </w:rPr>
+        <w:t>stergere</w:t>
+      </w:r>
+      <w:proofErr w:type="spellEnd"/>
+      <w:r>
+        <w:rPr>
+          <w:rFonts w:cstheme="minorHAnsi"/>
+        </w:rPr>
+        <w:t xml:space="preserve"> din </w:t>
+      </w:r>
+      <w:proofErr w:type="spellStart"/>
+      <w:r>
+        <w:rPr>
+          <w:rFonts w:cstheme="minorHAnsi"/>
+        </w:rPr>
+        <w:t>fereastra</w:t>
+      </w:r>
+      <w:proofErr w:type="spellEnd"/>
+      <w:r>
+        <w:rPr>
+          <w:rFonts w:cstheme="minorHAnsi"/>
+        </w:rPr>
+        <w:t xml:space="preserve"> </w:t>
+      </w:r>
+      <w:proofErr w:type="spellStart"/>
+      <w:r>
+        <w:rPr>
+          <w:rFonts w:cstheme="minorHAnsi"/>
+        </w:rPr>
+        <w:t>principala</w:t>
+      </w:r>
+      <w:proofErr w:type="spellEnd"/>
       <w:r>
         <w:rPr>
           <w:rFonts w:cstheme="minorHAnsi"/>
         </w:rPr>
         <w:t>.</w:t>
       </w:r>
-      <w:bookmarkStart w:id="0" w:name="_GoBack"/>
-      <w:bookmarkEnd w:id="0"/>
       <w:r>
         <w:rPr>
           <w:rFonts w:cstheme="minorHAnsi"/>
@@ -501,7 +3063,7 @@
 </file>
 
 <file path=word/endnotes.xml><?xml version="1.0" encoding="utf-8"?>
-<w:endnotes xmlns:wpc="http://schemas.microsoft.com/office/word/2010/wordprocessingCanvas" xmlns:mc="http://schemas.openxmlformats.org/markup-compatibility/2006" xmlns:o="urn:schemas-microsoft-com:office:office" xmlns:r="http://schemas.openxmlformats.org/officeDocument/2006/relationships" xmlns:m="http://schemas.openxmlformats.org/officeDocument/2006/math" xmlns:v="urn:schemas-microsoft-com:vml" xmlns:wp14="http://schemas.microsoft.com/office/word/2010/wordprocessingDrawing" xmlns:wp="http://schemas.openxmlformats.org/drawingml/2006/wordprocessingDrawing" xmlns:w10="urn:schemas-microsoft-com:office:word" xmlns:w="http://schemas.openxmlformats.org/wordprocessingml/2006/main" xmlns:w14="http://schemas.microsoft.com/office/word/2010/wordml" xmlns:w15="http://schemas.microsoft.com/office/word/2012/wordml" xmlns:wpg="http://schemas.microsoft.com/office/word/2010/wordprocessingGroup" xmlns:wpi="http://schemas.microsoft.com/office/word/2010/wordprocessingInk" xmlns:wne="http://schemas.microsoft.com/office/word/2006/wordml" xmlns:wps="http://schemas.microsoft.com/office/word/2010/wordprocessingShape" mc:Ignorable="w14 w15 wp14">
+<w:endnotes xmlns:wpc="http://schemas.microsoft.com/office/word/2010/wordprocessingCanvas" xmlns:cx="http://schemas.microsoft.com/office/drawing/2014/chartex" xmlns:cx1="http://schemas.microsoft.com/office/drawing/2015/9/8/chartex" xmlns:cx2="http://schemas.microsoft.com/office/drawing/2015/10/21/chartex" xmlns:cx3="http://schemas.microsoft.com/office/drawing/2016/5/9/chartex" xmlns:cx4="http://schemas.microsoft.com/office/drawing/2016/5/10/chartex" xmlns:cx5="http://schemas.microsoft.com/office/drawing/2016/5/11/chartex" xmlns:cx6="http://schemas.microsoft.com/office/drawing/2016/5/12/chartex" xmlns:cx7="http://schemas.microsoft.com/office/drawing/2016/5/13/chartex" xmlns:cx8="http://schemas.microsoft.com/office/drawing/2016/5/14/chartex" xmlns:mc="http://schemas.openxmlformats.org/markup-compatibility/2006" xmlns:aink="http://schemas.microsoft.com/office/drawing/2016/ink" xmlns:am3d="http://schemas.microsoft.com/office/drawing/2017/model3d" xmlns:o="urn:schemas-microsoft-com:office:office" xmlns:r="http://schemas.openxmlformats.org/officeDocument/2006/relationships" xmlns:m="http://schemas.openxmlformats.org/officeDocument/2006/math" xmlns:v="urn:schemas-microsoft-com:vml" xmlns:wp14="http://schemas.microsoft.com/office/word/2010/wordprocessingDrawing" xmlns:wp="http://schemas.openxmlformats.org/drawingml/2006/wordprocessingDrawing" xmlns:w10="urn:schemas-microsoft-com:office:word" xmlns:w="http://schemas.openxmlformats.org/wordprocessingml/2006/main" xmlns:w14="http://schemas.microsoft.com/office/word/2010/wordml" xmlns:w15="http://schemas.microsoft.com/office/word/2012/wordml" xmlns:w16cid="http://schemas.microsoft.com/office/word/2016/wordml/cid" xmlns:w16se="http://schemas.microsoft.com/office/word/2015/wordml/symex" xmlns:wpg="http://schemas.microsoft.com/office/word/2010/wordprocessingGroup" xmlns:wpi="http://schemas.microsoft.com/office/word/2010/wordprocessingInk" xmlns:wne="http://schemas.microsoft.com/office/word/2006/wordml" xmlns:wps="http://schemas.microsoft.com/office/word/2010/wordprocessingShape" mc:Ignorable="w14 w15 w16se w16cid wp14">
   <w:endnote w:type="separator" w:id="-1">
     <w:p>
       <w:pPr>
@@ -526,7 +3088,7 @@
 </file>
 
 <file path=word/footer1.xml><?xml version="1.0" encoding="utf-8"?>
-<w:ftr xmlns:wpc="http://schemas.microsoft.com/office/word/2010/wordprocessingCanvas" xmlns:mc="http://schemas.openxmlformats.org/markup-compatibility/2006" xmlns:o="urn:schemas-microsoft-com:office:office" xmlns:r="http://schemas.openxmlformats.org/officeDocument/2006/relationships" xmlns:m="http://schemas.openxmlformats.org/officeDocument/2006/math" xmlns:v="urn:schemas-microsoft-com:vml" xmlns:wp14="http://schemas.microsoft.com/office/word/2010/wordprocessingDrawing" xmlns:wp="http://schemas.openxmlformats.org/drawingml/2006/wordprocessingDrawing" xmlns:w10="urn:schemas-microsoft-com:office:word" xmlns:w="http://schemas.openxmlformats.org/wordprocessingml/2006/main" xmlns:w14="http://schemas.microsoft.com/office/word/2010/wordml" xmlns:w15="http://schemas.microsoft.com/office/word/2012/wordml" xmlns:wpg="http://schemas.microsoft.com/office/word/2010/wordprocessingGroup" xmlns:wpi="http://schemas.microsoft.com/office/word/2010/wordprocessingInk" xmlns:wne="http://schemas.microsoft.com/office/word/2006/wordml" xmlns:wps="http://schemas.microsoft.com/office/word/2010/wordprocessingShape" mc:Ignorable="w14 w15 wp14">
+<w:ftr xmlns:wpc="http://schemas.microsoft.com/office/word/2010/wordprocessingCanvas" xmlns:cx="http://schemas.microsoft.com/office/drawing/2014/chartex" xmlns:cx1="http://schemas.microsoft.com/office/drawing/2015/9/8/chartex" xmlns:cx2="http://schemas.microsoft.com/office/drawing/2015/10/21/chartex" xmlns:cx3="http://schemas.microsoft.com/office/drawing/2016/5/9/chartex" xmlns:cx4="http://schemas.microsoft.com/office/drawing/2016/5/10/chartex" xmlns:cx5="http://schemas.microsoft.com/office/drawing/2016/5/11/chartex" xmlns:cx6="http://schemas.microsoft.com/office/drawing/2016/5/12/chartex" xmlns:cx7="http://schemas.microsoft.com/office/drawing/2016/5/13/chartex" xmlns:cx8="http://schemas.microsoft.com/office/drawing/2016/5/14/chartex" xmlns:mc="http://schemas.openxmlformats.org/markup-compatibility/2006" xmlns:aink="http://schemas.microsoft.com/office/drawing/2016/ink" xmlns:am3d="http://schemas.microsoft.com/office/drawing/2017/model3d" xmlns:o="urn:schemas-microsoft-com:office:office" xmlns:r="http://schemas.openxmlformats.org/officeDocument/2006/relationships" xmlns:m="http://schemas.openxmlformats.org/officeDocument/2006/math" xmlns:v="urn:schemas-microsoft-com:vml" xmlns:wp14="http://schemas.microsoft.com/office/word/2010/wordprocessingDrawing" xmlns:wp="http://schemas.openxmlformats.org/drawingml/2006/wordprocessingDrawing" xmlns:w10="urn:schemas-microsoft-com:office:word" xmlns:w="http://schemas.openxmlformats.org/wordprocessingml/2006/main" xmlns:w14="http://schemas.microsoft.com/office/word/2010/wordml" xmlns:w15="http://schemas.microsoft.com/office/word/2012/wordml" xmlns:w16cid="http://schemas.microsoft.com/office/word/2016/wordml/cid" xmlns:w16se="http://schemas.microsoft.com/office/word/2015/wordml/symex" xmlns:wpg="http://schemas.microsoft.com/office/word/2010/wordprocessingGroup" xmlns:wpi="http://schemas.microsoft.com/office/word/2010/wordprocessingInk" xmlns:wne="http://schemas.microsoft.com/office/word/2006/wordml" xmlns:wps="http://schemas.microsoft.com/office/word/2010/wordprocessingShape" mc:Ignorable="w14 w15 w16se w16cid wp14">
   <w:p>
     <w:pPr>
       <w:pStyle w:val="Footer"/>
@@ -545,7 +3107,7 @@
 </file>
 
 <file path=word/footnotes.xml><?xml version="1.0" encoding="utf-8"?>
-<w:footnotes xmlns:wpc="http://schemas.microsoft.com/office/word/2010/wordprocessingCanvas" xmlns:mc="http://schemas.openxmlformats.org/markup-compatibility/2006" xmlns:o="urn:schemas-microsoft-com:office:office" xmlns:r="http://schemas.openxmlformats.org/officeDocument/2006/relationships" xmlns:m="http://schemas.openxmlformats.org/officeDocument/2006/math" xmlns:v="urn:schemas-microsoft-com:vml" xmlns:wp14="http://schemas.microsoft.com/office/word/2010/wordprocessingDrawing" xmlns:wp="http://schemas.openxmlformats.org/drawingml/2006/wordprocessingDrawing" xmlns:w10="urn:schemas-microsoft-com:office:word" xmlns:w="http://schemas.openxmlformats.org/wordprocessingml/2006/main" xmlns:w14="http://schemas.microsoft.com/office/word/2010/wordml" xmlns:w15="http://schemas.microsoft.com/office/word/2012/wordml" xmlns:wpg="http://schemas.microsoft.com/office/word/2010/wordprocessingGroup" xmlns:wpi="http://schemas.microsoft.com/office/word/2010/wordprocessingInk" xmlns:wne="http://schemas.microsoft.com/office/word/2006/wordml" xmlns:wps="http://schemas.microsoft.com/office/word/2010/wordprocessingShape" mc:Ignorable="w14 w15 wp14">
+<w:footnotes xmlns:wpc="http://schemas.microsoft.com/office/word/2010/wordprocessingCanvas" xmlns:cx="http://schemas.microsoft.com/office/drawing/2014/chartex" xmlns:cx1="http://schemas.microsoft.com/office/drawing/2015/9/8/chartex" xmlns:cx2="http://schemas.microsoft.com/office/drawing/2015/10/21/chartex" xmlns:cx3="http://schemas.microsoft.com/office/drawing/2016/5/9/chartex" xmlns:cx4="http://schemas.microsoft.com/office/drawing/2016/5/10/chartex" xmlns:cx5="http://schemas.microsoft.com/office/drawing/2016/5/11/chartex" xmlns:cx6="http://schemas.microsoft.com/office/drawing/2016/5/12/chartex" xmlns:cx7="http://schemas.microsoft.com/office/drawing/2016/5/13/chartex" xmlns:cx8="http://schemas.microsoft.com/office/drawing/2016/5/14/chartex" xmlns:mc="http://schemas.openxmlformats.org/markup-compatibility/2006" xmlns:aink="http://schemas.microsoft.com/office/drawing/2016/ink" xmlns:am3d="http://schemas.microsoft.com/office/drawing/2017/model3d" xmlns:o="urn:schemas-microsoft-com:office:office" xmlns:r="http://schemas.openxmlformats.org/officeDocument/2006/relationships" xmlns:m="http://schemas.openxmlformats.org/officeDocument/2006/math" xmlns:v="urn:schemas-microsoft-com:vml" xmlns:wp14="http://schemas.microsoft.com/office/word/2010/wordprocessingDrawing" xmlns:wp="http://schemas.openxmlformats.org/drawingml/2006/wordprocessingDrawing" xmlns:w10="urn:schemas-microsoft-com:office:word" xmlns:w="http://schemas.openxmlformats.org/wordprocessingml/2006/main" xmlns:w14="http://schemas.microsoft.com/office/word/2010/wordml" xmlns:w15="http://schemas.microsoft.com/office/word/2012/wordml" xmlns:w16cid="http://schemas.microsoft.com/office/word/2016/wordml/cid" xmlns:w16se="http://schemas.microsoft.com/office/word/2015/wordml/symex" xmlns:wpg="http://schemas.microsoft.com/office/word/2010/wordprocessingGroup" xmlns:wpi="http://schemas.microsoft.com/office/word/2010/wordprocessingInk" xmlns:wne="http://schemas.microsoft.com/office/word/2006/wordml" xmlns:wps="http://schemas.microsoft.com/office/word/2010/wordprocessingShape" mc:Ignorable="w14 w15 w16se w16cid wp14">
   <w:footnote w:type="separator" w:id="-1">
     <w:p>
       <w:pPr>
@@ -570,7 +3132,7 @@
 </file>
 
 <file path=word/header1.xml><?xml version="1.0" encoding="utf-8"?>
-<w:hdr xmlns:wpc="http://schemas.microsoft.com/office/word/2010/wordprocessingCanvas" xmlns:mc="http://schemas.openxmlformats.org/markup-compatibility/2006" xmlns:o="urn:schemas-microsoft-com:office:office" xmlns:r="http://schemas.openxmlformats.org/officeDocument/2006/relationships" xmlns:m="http://schemas.openxmlformats.org/officeDocument/2006/math" xmlns:v="urn:schemas-microsoft-com:vml" xmlns:wp14="http://schemas.microsoft.com/office/word/2010/wordprocessingDrawing" xmlns:wp="http://schemas.openxmlformats.org/drawingml/2006/wordprocessingDrawing" xmlns:w10="urn:schemas-microsoft-com:office:word" xmlns:w="http://schemas.openxmlformats.org/wordprocessingml/2006/main" xmlns:w14="http://schemas.microsoft.com/office/word/2010/wordml" xmlns:w15="http://schemas.microsoft.com/office/word/2012/wordml" xmlns:wpg="http://schemas.microsoft.com/office/word/2010/wordprocessingGroup" xmlns:wpi="http://schemas.microsoft.com/office/word/2010/wordprocessingInk" xmlns:wne="http://schemas.microsoft.com/office/word/2006/wordml" xmlns:wps="http://schemas.microsoft.com/office/word/2010/wordprocessingShape" mc:Ignorable="w14 w15 wp14">
+<w:hdr xmlns:wpc="http://schemas.microsoft.com/office/word/2010/wordprocessingCanvas" xmlns:cx="http://schemas.microsoft.com/office/drawing/2014/chartex" xmlns:cx1="http://schemas.microsoft.com/office/drawing/2015/9/8/chartex" xmlns:cx2="http://schemas.microsoft.com/office/drawing/2015/10/21/chartex" xmlns:cx3="http://schemas.microsoft.com/office/drawing/2016/5/9/chartex" xmlns:cx4="http://schemas.microsoft.com/office/drawing/2016/5/10/chartex" xmlns:cx5="http://schemas.microsoft.com/office/drawing/2016/5/11/chartex" xmlns:cx6="http://schemas.microsoft.com/office/drawing/2016/5/12/chartex" xmlns:cx7="http://schemas.microsoft.com/office/drawing/2016/5/13/chartex" xmlns:cx8="http://schemas.microsoft.com/office/drawing/2016/5/14/chartex" xmlns:mc="http://schemas.openxmlformats.org/markup-compatibility/2006" xmlns:aink="http://schemas.microsoft.com/office/drawing/2016/ink" xmlns:am3d="http://schemas.microsoft.com/office/drawing/2017/model3d" xmlns:o="urn:schemas-microsoft-com:office:office" xmlns:r="http://schemas.openxmlformats.org/officeDocument/2006/relationships" xmlns:m="http://schemas.openxmlformats.org/officeDocument/2006/math" xmlns:v="urn:schemas-microsoft-com:vml" xmlns:wp14="http://schemas.microsoft.com/office/word/2010/wordprocessingDrawing" xmlns:wp="http://schemas.openxmlformats.org/drawingml/2006/wordprocessingDrawing" xmlns:w10="urn:schemas-microsoft-com:office:word" xmlns:w="http://schemas.openxmlformats.org/wordprocessingml/2006/main" xmlns:w14="http://schemas.microsoft.com/office/word/2010/wordml" xmlns:w15="http://schemas.microsoft.com/office/word/2012/wordml" xmlns:w16cid="http://schemas.microsoft.com/office/word/2016/wordml/cid" xmlns:w16se="http://schemas.microsoft.com/office/word/2015/wordml/symex" xmlns:wpg="http://schemas.microsoft.com/office/word/2010/wordprocessingGroup" xmlns:wpi="http://schemas.microsoft.com/office/word/2010/wordprocessingInk" xmlns:wne="http://schemas.microsoft.com/office/word/2006/wordml" xmlns:wps="http://schemas.microsoft.com/office/word/2010/wordprocessingShape" mc:Ignorable="w14 w15 w16se w16cid wp14">
   <w:p>
     <w:pPr>
       <w:pStyle w:val="Header"/>
@@ -641,21 +3203,23 @@
       </w:rPr>
       <w:tab/>
     </w:r>
+    <w:proofErr w:type="spellStart"/>
     <w:r>
       <w:rPr>
         <w:rFonts w:cstheme="minorHAnsi"/>
         <w:sz w:val="24"/>
         <w:szCs w:val="24"/>
       </w:rPr>
-      <w:t xml:space="preserve">Informatică </w:t>
+      <w:t>Informatică</w:t>
     </w:r>
+    <w:proofErr w:type="spellEnd"/>
     <w:r>
       <w:rPr>
         <w:rFonts w:cstheme="minorHAnsi"/>
         <w:sz w:val="24"/>
         <w:szCs w:val="24"/>
       </w:rPr>
-      <w:t xml:space="preserve">– </w:t>
+      <w:t xml:space="preserve"> </w:t>
     </w:r>
     <w:r>
       <w:rPr>
@@ -663,7 +3227,25 @@
         <w:sz w:val="24"/>
         <w:szCs w:val="24"/>
       </w:rPr>
-      <w:t>Română, 201</w:t>
+      <w:t xml:space="preserve">– </w:t>
+    </w:r>
+    <w:proofErr w:type="spellStart"/>
+    <w:r>
+      <w:rPr>
+        <w:rFonts w:cstheme="minorHAnsi"/>
+        <w:sz w:val="24"/>
+        <w:szCs w:val="24"/>
+      </w:rPr>
+      <w:t>Română</w:t>
+    </w:r>
+    <w:proofErr w:type="spellEnd"/>
+    <w:r>
+      <w:rPr>
+        <w:rFonts w:cstheme="minorHAnsi"/>
+        <w:sz w:val="24"/>
+        <w:szCs w:val="24"/>
+      </w:rPr>
+      <w:t>, 201</w:t>
     </w:r>
     <w:r>
       <w:rPr>
@@ -750,8 +3332,8 @@
 </file>
 
 <file path=word/numbering.xml><?xml version="1.0" encoding="utf-8"?>
-<w:numbering xmlns:wpc="http://schemas.microsoft.com/office/word/2010/wordprocessingCanvas" xmlns:mc="http://schemas.openxmlformats.org/markup-compatibility/2006" xmlns:o="urn:schemas-microsoft-com:office:office" xmlns:r="http://schemas.openxmlformats.org/officeDocument/2006/relationships" xmlns:m="http://schemas.openxmlformats.org/officeDocument/2006/math" xmlns:v="urn:schemas-microsoft-com:vml" xmlns:wp14="http://schemas.microsoft.com/office/word/2010/wordprocessingDrawing" xmlns:wp="http://schemas.openxmlformats.org/drawingml/2006/wordprocessingDrawing" xmlns:w10="urn:schemas-microsoft-com:office:word" xmlns:w="http://schemas.openxmlformats.org/wordprocessingml/2006/main" xmlns:w14="http://schemas.microsoft.com/office/word/2010/wordml" xmlns:w15="http://schemas.microsoft.com/office/word/2012/wordml" xmlns:wpg="http://schemas.microsoft.com/office/word/2010/wordprocessingGroup" xmlns:wpi="http://schemas.microsoft.com/office/word/2010/wordprocessingInk" xmlns:wne="http://schemas.microsoft.com/office/word/2006/wordml" xmlns:wps="http://schemas.microsoft.com/office/word/2010/wordprocessingShape" mc:Ignorable="w14 w15 wp14">
-  <w:abstractNum w:abstractNumId="0">
+<w:numbering xmlns:wpc="http://schemas.microsoft.com/office/word/2010/wordprocessingCanvas" xmlns:cx="http://schemas.microsoft.com/office/drawing/2014/chartex" xmlns:cx1="http://schemas.microsoft.com/office/drawing/2015/9/8/chartex" xmlns:cx2="http://schemas.microsoft.com/office/drawing/2015/10/21/chartex" xmlns:cx3="http://schemas.microsoft.com/office/drawing/2016/5/9/chartex" xmlns:cx4="http://schemas.microsoft.com/office/drawing/2016/5/10/chartex" xmlns:cx5="http://schemas.microsoft.com/office/drawing/2016/5/11/chartex" xmlns:cx6="http://schemas.microsoft.com/office/drawing/2016/5/12/chartex" xmlns:cx7="http://schemas.microsoft.com/office/drawing/2016/5/13/chartex" xmlns:cx8="http://schemas.microsoft.com/office/drawing/2016/5/14/chartex" xmlns:mc="http://schemas.openxmlformats.org/markup-compatibility/2006" xmlns:aink="http://schemas.microsoft.com/office/drawing/2016/ink" xmlns:am3d="http://schemas.microsoft.com/office/drawing/2017/model3d" xmlns:o="urn:schemas-microsoft-com:office:office" xmlns:r="http://schemas.openxmlformats.org/officeDocument/2006/relationships" xmlns:m="http://schemas.openxmlformats.org/officeDocument/2006/math" xmlns:v="urn:schemas-microsoft-com:vml" xmlns:wp14="http://schemas.microsoft.com/office/word/2010/wordprocessingDrawing" xmlns:wp="http://schemas.openxmlformats.org/drawingml/2006/wordprocessingDrawing" xmlns:w10="urn:schemas-microsoft-com:office:word" xmlns:w="http://schemas.openxmlformats.org/wordprocessingml/2006/main" xmlns:w14="http://schemas.microsoft.com/office/word/2010/wordml" xmlns:w15="http://schemas.microsoft.com/office/word/2012/wordml" xmlns:w16cid="http://schemas.microsoft.com/office/word/2016/wordml/cid" xmlns:w16se="http://schemas.microsoft.com/office/word/2015/wordml/symex" xmlns:wpg="http://schemas.microsoft.com/office/word/2010/wordprocessingGroup" xmlns:wpi="http://schemas.microsoft.com/office/word/2010/wordprocessingInk" xmlns:wne="http://schemas.microsoft.com/office/word/2006/wordml" xmlns:wps="http://schemas.microsoft.com/office/word/2010/wordprocessingShape" mc:Ignorable="w14 w15 w16se w16cid wp14">
+  <w:abstractNum w:abstractNumId="0" w15:restartNumberingAfterBreak="0">
     <w:nsid w:val="07480593"/>
     <w:multiLevelType w:val="hybridMultilevel"/>
     <w:tmpl w:val="930E0558"/>
@@ -840,7 +3422,7 @@
       </w:pPr>
     </w:lvl>
   </w:abstractNum>
-  <w:abstractNum w:abstractNumId="1">
+  <w:abstractNum w:abstractNumId="1" w15:restartNumberingAfterBreak="0">
     <w:nsid w:val="0B5E35B3"/>
     <w:multiLevelType w:val="hybridMultilevel"/>
     <w:tmpl w:val="86C82844"/>
@@ -929,7 +3511,7 @@
       </w:pPr>
     </w:lvl>
   </w:abstractNum>
-  <w:abstractNum w:abstractNumId="2">
+  <w:abstractNum w:abstractNumId="2" w15:restartNumberingAfterBreak="0">
     <w:nsid w:val="0B637459"/>
     <w:multiLevelType w:val="hybridMultilevel"/>
     <w:tmpl w:val="82184298"/>
@@ -1051,7 +3633,7 @@
       </w:pPr>
     </w:lvl>
   </w:abstractNum>
-  <w:abstractNum w:abstractNumId="3">
+  <w:abstractNum w:abstractNumId="3" w15:restartNumberingAfterBreak="0">
     <w:nsid w:val="11AE672B"/>
     <w:multiLevelType w:val="multilevel"/>
     <w:tmpl w:val="9B6AE10A"/>
@@ -1193,7 +3775,7 @@
       </w:rPr>
     </w:lvl>
   </w:abstractNum>
-  <w:abstractNum w:abstractNumId="4">
+  <w:abstractNum w:abstractNumId="4" w15:restartNumberingAfterBreak="0">
     <w:nsid w:val="134919B7"/>
     <w:multiLevelType w:val="hybridMultilevel"/>
     <w:tmpl w:val="C47EC204"/>
@@ -1282,7 +3864,7 @@
       </w:pPr>
     </w:lvl>
   </w:abstractNum>
-  <w:abstractNum w:abstractNumId="5">
+  <w:abstractNum w:abstractNumId="5" w15:restartNumberingAfterBreak="0">
     <w:nsid w:val="14702F68"/>
     <w:multiLevelType w:val="hybridMultilevel"/>
     <w:tmpl w:val="C96604E0"/>
@@ -1395,7 +3977,7 @@
       </w:rPr>
     </w:lvl>
   </w:abstractNum>
-  <w:abstractNum w:abstractNumId="6">
+  <w:abstractNum w:abstractNumId="6" w15:restartNumberingAfterBreak="0">
     <w:nsid w:val="1C8267A9"/>
     <w:multiLevelType w:val="hybridMultilevel"/>
     <w:tmpl w:val="1336682E"/>
@@ -1481,7 +4063,7 @@
       </w:pPr>
     </w:lvl>
   </w:abstractNum>
-  <w:abstractNum w:abstractNumId="7">
+  <w:abstractNum w:abstractNumId="7" w15:restartNumberingAfterBreak="0">
     <w:nsid w:val="244F1BAE"/>
     <w:multiLevelType w:val="hybridMultilevel"/>
     <w:tmpl w:val="CC72CEEA"/>
@@ -1567,7 +4149,7 @@
       </w:pPr>
     </w:lvl>
   </w:abstractNum>
-  <w:abstractNum w:abstractNumId="8">
+  <w:abstractNum w:abstractNumId="8" w15:restartNumberingAfterBreak="0">
     <w:nsid w:val="25BB3475"/>
     <w:multiLevelType w:val="hybridMultilevel"/>
     <w:tmpl w:val="D79E74A4"/>
@@ -1658,7 +4240,7 @@
       </w:pPr>
     </w:lvl>
   </w:abstractNum>
-  <w:abstractNum w:abstractNumId="9">
+  <w:abstractNum w:abstractNumId="9" w15:restartNumberingAfterBreak="0">
     <w:nsid w:val="377E0AF1"/>
     <w:multiLevelType w:val="multilevel"/>
     <w:tmpl w:val="2F40F8DE"/>
@@ -1799,7 +4381,7 @@
       </w:rPr>
     </w:lvl>
   </w:abstractNum>
-  <w:abstractNum w:abstractNumId="10">
+  <w:abstractNum w:abstractNumId="10" w15:restartNumberingAfterBreak="0">
     <w:nsid w:val="3E74265C"/>
     <w:multiLevelType w:val="hybridMultilevel"/>
     <w:tmpl w:val="1A1C0108"/>
@@ -1891,7 +4473,7 @@
       </w:pPr>
     </w:lvl>
   </w:abstractNum>
-  <w:abstractNum w:abstractNumId="11">
+  <w:abstractNum w:abstractNumId="11" w15:restartNumberingAfterBreak="0">
     <w:nsid w:val="3FCD5E94"/>
     <w:multiLevelType w:val="hybridMultilevel"/>
     <w:tmpl w:val="2366448A"/>
@@ -2004,7 +4586,7 @@
       </w:rPr>
     </w:lvl>
   </w:abstractNum>
-  <w:abstractNum w:abstractNumId="12">
+  <w:abstractNum w:abstractNumId="12" w15:restartNumberingAfterBreak="0">
     <w:nsid w:val="43D76333"/>
     <w:multiLevelType w:val="hybridMultilevel"/>
     <w:tmpl w:val="DC5AE3FA"/>
@@ -2126,7 +4708,7 @@
       </w:pPr>
     </w:lvl>
   </w:abstractNum>
-  <w:abstractNum w:abstractNumId="13">
+  <w:abstractNum w:abstractNumId="13" w15:restartNumberingAfterBreak="0">
     <w:nsid w:val="459D5B8F"/>
     <w:multiLevelType w:val="hybridMultilevel"/>
     <w:tmpl w:val="D79E74A4"/>
@@ -2217,7 +4799,7 @@
       </w:pPr>
     </w:lvl>
   </w:abstractNum>
-  <w:abstractNum w:abstractNumId="14">
+  <w:abstractNum w:abstractNumId="14" w15:restartNumberingAfterBreak="0">
     <w:nsid w:val="523B74BF"/>
     <w:multiLevelType w:val="hybridMultilevel"/>
     <w:tmpl w:val="D79E74A4"/>
@@ -2308,7 +4890,7 @@
       </w:pPr>
     </w:lvl>
   </w:abstractNum>
-  <w:abstractNum w:abstractNumId="15">
+  <w:abstractNum w:abstractNumId="15" w15:restartNumberingAfterBreak="0">
     <w:nsid w:val="5A40161F"/>
     <w:multiLevelType w:val="hybridMultilevel"/>
     <w:tmpl w:val="CC72CEEA"/>
@@ -2394,7 +4976,7 @@
       </w:pPr>
     </w:lvl>
   </w:abstractNum>
-  <w:abstractNum w:abstractNumId="16">
+  <w:abstractNum w:abstractNumId="16" w15:restartNumberingAfterBreak="0">
     <w:nsid w:val="66150A3C"/>
     <w:multiLevelType w:val="hybridMultilevel"/>
     <w:tmpl w:val="F5CA02F2"/>
@@ -2483,7 +5065,7 @@
       </w:pPr>
     </w:lvl>
   </w:abstractNum>
-  <w:abstractNum w:abstractNumId="17">
+  <w:abstractNum w:abstractNumId="17" w15:restartNumberingAfterBreak="0">
     <w:nsid w:val="67487FA7"/>
     <w:multiLevelType w:val="hybridMultilevel"/>
     <w:tmpl w:val="D79E74A4"/>
@@ -2574,7 +5156,7 @@
       </w:pPr>
     </w:lvl>
   </w:abstractNum>
-  <w:abstractNum w:abstractNumId="18">
+  <w:abstractNum w:abstractNumId="18" w15:restartNumberingAfterBreak="0">
     <w:nsid w:val="69E42184"/>
     <w:multiLevelType w:val="hybridMultilevel"/>
     <w:tmpl w:val="D79E74A4"/>
@@ -2665,7 +5247,7 @@
       </w:pPr>
     </w:lvl>
   </w:abstractNum>
-  <w:abstractNum w:abstractNumId="19">
+  <w:abstractNum w:abstractNumId="19" w15:restartNumberingAfterBreak="0">
     <w:nsid w:val="79C95E53"/>
     <w:multiLevelType w:val="hybridMultilevel"/>
     <w:tmpl w:val="D79E74A4"/>
@@ -2820,7 +5402,7 @@
 </file>
 
 <file path=word/styles.xml><?xml version="1.0" encoding="utf-8"?>
-<w:styles xmlns:mc="http://schemas.openxmlformats.org/markup-compatibility/2006" xmlns:r="http://schemas.openxmlformats.org/officeDocument/2006/relationships" xmlns:w="http://schemas.openxmlformats.org/wordprocessingml/2006/main" xmlns:w14="http://schemas.microsoft.com/office/word/2010/wordml" xmlns:w15="http://schemas.microsoft.com/office/word/2012/wordml" mc:Ignorable="w14 w15">
+<w:styles xmlns:mc="http://schemas.openxmlformats.org/markup-compatibility/2006" xmlns:r="http://schemas.openxmlformats.org/officeDocument/2006/relationships" xmlns:w="http://schemas.openxmlformats.org/wordprocessingml/2006/main" xmlns:w14="http://schemas.microsoft.com/office/word/2010/wordml" xmlns:w15="http://schemas.microsoft.com/office/word/2012/wordml" xmlns:w16cid="http://schemas.microsoft.com/office/word/2016/wordml/cid" xmlns:w16se="http://schemas.microsoft.com/office/word/2015/wordml/symex" mc:Ignorable="w14 w15 w16se w16cid">
   <w:docDefaults>
     <w:rPrDefault>
       <w:rPr>
@@ -2836,7 +5418,7 @@
       </w:pPr>
     </w:pPrDefault>
   </w:docDefaults>
-  <w:latentStyles w:defLockedState="0" w:defUIPriority="99" w:defSemiHidden="0" w:defUnhideWhenUsed="0" w:defQFormat="0" w:count="371">
+  <w:latentStyles w:defLockedState="0" w:defUIPriority="99" w:defSemiHidden="0" w:defUnhideWhenUsed="0" w:defQFormat="0" w:count="376">
     <w:lsdException w:name="Normal" w:uiPriority="0" w:qFormat="1"/>
     <w:lsdException w:name="heading 1" w:uiPriority="9" w:qFormat="1"/>
     <w:lsdException w:name="heading 2" w:semiHidden="1" w:uiPriority="9" w:unhideWhenUsed="1" w:qFormat="1"/>
@@ -2942,7 +5524,6 @@
     <w:lsdException w:name="HTML Sample" w:semiHidden="1" w:unhideWhenUsed="1"/>
     <w:lsdException w:name="HTML Typewriter" w:semiHidden="1" w:unhideWhenUsed="1"/>
     <w:lsdException w:name="HTML Variable" w:semiHidden="1" w:unhideWhenUsed="1"/>
-    <w:lsdException w:name="Normal Table" w:semiHidden="1" w:unhideWhenUsed="1"/>
     <w:lsdException w:name="annotation subject" w:semiHidden="1" w:unhideWhenUsed="1"/>
     <w:lsdException w:name="No List" w:semiHidden="1" w:unhideWhenUsed="1"/>
     <w:lsdException w:name="Outline List 1" w:semiHidden="1" w:unhideWhenUsed="1"/>
@@ -2985,11 +5566,8 @@
     <w:lsdException w:name="Table Contemporary" w:semiHidden="1" w:unhideWhenUsed="1"/>
     <w:lsdException w:name="Table Elegant" w:semiHidden="1" w:unhideWhenUsed="1"/>
     <w:lsdException w:name="Table Professional" w:semiHidden="1" w:unhideWhenUsed="1"/>
-    <w:lsdException w:name="Table Subtle 1" w:semiHidden="1" w:unhideWhenUsed="1"/>
     <w:lsdException w:name="Table Subtle 2" w:semiHidden="1" w:unhideWhenUsed="1"/>
     <w:lsdException w:name="Table Web 1" w:semiHidden="1" w:unhideWhenUsed="1"/>
-    <w:lsdException w:name="Table Web 2" w:semiHidden="1" w:unhideWhenUsed="1"/>
-    <w:lsdException w:name="Table Web 3" w:semiHidden="1" w:unhideWhenUsed="1"/>
     <w:lsdException w:name="Balloon Text" w:semiHidden="1" w:unhideWhenUsed="1"/>
     <w:lsdException w:name="Table Grid" w:uiPriority="59"/>
     <w:lsdException w:name="Table Theme" w:semiHidden="1" w:unhideWhenUsed="1"/>
@@ -3208,6 +5786,11 @@
     <w:lsdException w:name="List Table 5 Dark Accent 6" w:uiPriority="50"/>
     <w:lsdException w:name="List Table 6 Colorful Accent 6" w:uiPriority="51"/>
     <w:lsdException w:name="List Table 7 Colorful Accent 6" w:uiPriority="52"/>
+    <w:lsdException w:name="Mention" w:semiHidden="1" w:unhideWhenUsed="1"/>
+    <w:lsdException w:name="Smart Hyperlink" w:semiHidden="1" w:unhideWhenUsed="1"/>
+    <w:lsdException w:name="Hashtag" w:semiHidden="1" w:unhideWhenUsed="1"/>
+    <w:lsdException w:name="Unresolved Mention" w:semiHidden="1" w:unhideWhenUsed="1"/>
+    <w:lsdException w:name="Smart Link" w:semiHidden="1" w:unhideWhenUsed="1"/>
   </w:latentStyles>
   <w:style w:type="paragraph" w:default="1" w:styleId="Normal">
     <w:name w:val="Normal"/>
@@ -3345,7 +5928,6 @@
       <w:spacing w:after="0" w:line="240" w:lineRule="auto"/>
     </w:pPr>
     <w:tblPr>
-      <w:tblInd w:w="0" w:type="dxa"/>
       <w:tblBorders>
         <w:top w:val="single" w:sz="4" w:space="0" w:color="auto"/>
         <w:left w:val="single" w:sz="4" w:space="0" w:color="auto"/>
@@ -3354,12 +5936,6 @@
         <w:insideH w:val="single" w:sz="4" w:space="0" w:color="auto"/>
         <w:insideV w:val="single" w:sz="4" w:space="0" w:color="auto"/>
       </w:tblBorders>
-      <w:tblCellMar>
-        <w:top w:w="0" w:type="dxa"/>
-        <w:left w:w="108" w:type="dxa"/>
-        <w:bottom w:w="0" w:type="dxa"/>
-        <w:right w:w="108" w:type="dxa"/>
-      </w:tblCellMar>
     </w:tblPr>
   </w:style>
 </w:styles>
@@ -3655,7 +6231,7 @@
 </file>
 
 <file path=customXml/itemProps1.xml><?xml version="1.0" encoding="utf-8"?>
-<ds:datastoreItem xmlns:ds="http://schemas.openxmlformats.org/officeDocument/2006/customXml" ds:itemID="{ABB4666E-60FF-4242-B867-4926C339EA4B}">
+<ds:datastoreItem xmlns:ds="http://schemas.openxmlformats.org/officeDocument/2006/customXml" ds:itemID="{FCC1FBEA-A993-48E8-A18B-F4A45C983BCE}">
   <ds:schemaRefs>
     <ds:schemaRef ds:uri="http://schemas.openxmlformats.org/officeDocument/2006/bibliography"/>
   </ds:schemaRefs>

</xml_diff>